<commit_message>
Rifinito il diagramma dei microservizi
</commit_message>
<xml_diff>
--- a/documenti-ausiliari/Progettazione base.docx
+++ b/documenti-ausiliari/Progettazione base.docx
@@ -278,21 +278,14 @@
           <w:b/>
           <w:bCs/>
         </w:rPr>
-        <w:t xml:space="preserve">posti liberi + </w:t>
+        <w:t>posti liberi</w:t>
       </w:r>
       <w:r>
         <w:rPr>
           <w:b/>
           <w:bCs/>
         </w:rPr>
-        <w:t xml:space="preserve">prezzo posti + </w:t>
-      </w:r>
-      <w:r>
-        <w:rPr>
-          <w:b/>
-          <w:bCs/>
-        </w:rPr>
-        <w:t>servizi aggiuntivi)</w:t>
+        <w:t>)</w:t>
       </w:r>
     </w:p>
     <w:tbl>
@@ -962,68 +955,84 @@
       </w:tr>
     </w:tbl>
     <w:p>
-      <w:r>
+      <w:pPr>
         <w:rPr>
           <w:sz w:val="20"/>
           <w:szCs w:val="20"/>
         </w:rPr>
-        <w:t xml:space="preserve">NB: </w:t>
-      </w:r>
+      </w:pPr>
       <w:r>
         <w:rPr>
           <w:sz w:val="20"/>
           <w:szCs w:val="20"/>
         </w:rPr>
-        <w:t xml:space="preserve">gli attributi A1…F26 </w:t>
+        <w:t xml:space="preserve">NB: </w:t>
       </w:r>
       <w:r>
         <w:rPr>
           <w:sz w:val="20"/>
           <w:szCs w:val="20"/>
         </w:rPr>
-        <w:t xml:space="preserve"> p</w:t>
+        <w:t xml:space="preserve">gli attributi A1…F26 </w:t>
       </w:r>
       <w:r>
         <w:rPr>
           <w:sz w:val="20"/>
           <w:szCs w:val="20"/>
         </w:rPr>
-        <w:t>ossono</w:t>
+        <w:t xml:space="preserve"> p</w:t>
       </w:r>
       <w:r>
         <w:rPr>
           <w:sz w:val="20"/>
           <w:szCs w:val="20"/>
         </w:rPr>
-        <w:t xml:space="preserve"> assumere </w:t>
+        <w:t>ossono</w:t>
       </w:r>
       <w:r>
         <w:rPr>
           <w:sz w:val="20"/>
           <w:szCs w:val="20"/>
         </w:rPr>
-        <w:t>un</w:t>
+        <w:t xml:space="preserve"> assumere </w:t>
       </w:r>
       <w:r>
         <w:rPr>
           <w:sz w:val="20"/>
           <w:szCs w:val="20"/>
         </w:rPr>
-        <w:t xml:space="preserve"> valore </w:t>
+        <w:t>un</w:t>
       </w:r>
       <w:r>
         <w:rPr>
           <w:sz w:val="20"/>
           <w:szCs w:val="20"/>
         </w:rPr>
-        <w:t>booleano per indicare se il relativo posto è libero o meno.</w:t>
+        <w:t xml:space="preserve"> valore </w:t>
       </w:r>
       <w:r>
         <w:rPr>
           <w:sz w:val="20"/>
           <w:szCs w:val="20"/>
         </w:rPr>
-        <w:br/>
+        <w:t>booleano per indicare se il relativo posto è libero o meno.</w:t>
+      </w:r>
+    </w:p>
+    <w:p/>
+    <w:p>
+      <w:r>
+        <w:rPr>
+          <w:b/>
+          <w:bCs/>
+        </w:rPr>
+        <w:t>3) FLIGHTS MANAGEMENT SERVICE (</w:t>
+      </w:r>
+      <w:r>
+        <w:rPr>
+          <w:b/>
+          <w:bCs/>
+        </w:rPr>
+        <w:t>prezzo posti + servizi aggiuntivi)</w:t>
       </w:r>
     </w:p>
     <w:tbl>
@@ -1584,7 +1593,15 @@
           <w:bCs/>
           <w:lang w:val="en-US"/>
         </w:rPr>
-        <w:t xml:space="preserve">3) </w:t>
+        <w:t>4</w:t>
+      </w:r>
+      <w:r>
+        <w:rPr>
+          <w:b/>
+          <w:bCs/>
+          <w:lang w:val="en-US"/>
+        </w:rPr>
+        <w:t xml:space="preserve">) </w:t>
       </w:r>
       <w:r>
         <w:rPr>
@@ -1859,7 +1876,14 @@
           <w:b/>
           <w:bCs/>
         </w:rPr>
-        <w:t>4) PAYMENT SERVICE (pagamento effettuato</w:t>
+        <w:t>5</w:t>
+      </w:r>
+      <w:r>
+        <w:rPr>
+          <w:b/>
+          <w:bCs/>
+        </w:rPr>
+        <w:t>) PAYMENT SERVICE (pagamento effettuato</w:t>
       </w:r>
       <w:r>
         <w:rPr>
@@ -2137,7 +2161,6 @@
               <w:jc w:val="center"/>
             </w:pPr>
             <w:r>
-              <w:lastRenderedPageBreak/>
               <w:t>Email utente (PK)</w:t>
             </w:r>
           </w:p>
@@ -4840,6 +4863,7 @@
         <w:rPr>
           <w:b/>
           <w:bCs/>
+          <w:highlight w:val="cyan"/>
         </w:rPr>
         <w:t xml:space="preserve">g1) </w:t>
       </w:r>
@@ -4847,6 +4871,7 @@
         <w:rPr>
           <w:b/>
           <w:bCs/>
+          <w:highlight w:val="cyan"/>
         </w:rPr>
         <w:t>COMUNICAZIONE BOOKING W/ FLIGHTS MANAGEMENT</w:t>
       </w:r>
@@ -4854,6 +4879,7 @@
         <w:rPr>
           <w:b/>
           <w:bCs/>
+          <w:highlight w:val="cyan"/>
         </w:rPr>
         <w:t xml:space="preserve"> (caso</w:t>
       </w:r>
@@ -4861,6 +4887,7 @@
         <w:rPr>
           <w:b/>
           <w:bCs/>
+          <w:highlight w:val="cyan"/>
         </w:rPr>
         <w:t xml:space="preserve"> in cui il database si trovi in Flights Management)</w:t>
       </w:r>
@@ -4913,13 +4940,7 @@
       </w:r>
       <w:r>
         <w:br/>
-        <w:t xml:space="preserve">(messaggio gRPC da </w:t>
-      </w:r>
-      <w:r>
-        <w:t>Flights management</w:t>
-      </w:r>
-      <w:r>
-        <w:t xml:space="preserve"> verso Booking</w:t>
+        <w:t>(messaggio gRPC da Flights management verso Booking</w:t>
       </w:r>
       <w:r>
         <w:t>)</w:t>
@@ -4943,12 +4964,7 @@
       </w:r>
       <w:r>
         <w:tab/>
-      </w:r>
-      <w:r>
-        <w:t>int32</w:t>
-      </w:r>
-      <w:r>
-        <w:t xml:space="preserve"> idVolo</w:t>
+        <w:t>int32 idVolo</w:t>
       </w:r>
       <w:r>
         <w:t xml:space="preserve"> = 1;</w:t>
@@ -4997,116 +5013,152 @@
       </w:r>
     </w:p>
     <w:p>
-      <w:pPr>
-        <w:rPr>
-          <w:lang w:val="en-US"/>
-        </w:rPr>
-      </w:pPr>
-      <w:r>
+      <w:r>
+        <w:rPr>
+          <w:highlight w:val="green"/>
+        </w:rPr>
         <w:t xml:space="preserve">- </w:t>
       </w:r>
       <w:r>
+        <w:rPr>
+          <w:highlight w:val="green"/>
+        </w:rPr>
         <w:t>Recupero posti liberi</w:t>
       </w:r>
       <w:r>
+        <w:rPr>
+          <w:highlight w:val="green"/>
+        </w:rPr>
         <w:t xml:space="preserve"> (</w:t>
       </w:r>
       <w:r>
-        <w:t>null se il posto è occupato, il prezzo aggiuntivo per la scelta di quel posto altrim.)</w:t>
-      </w:r>
-      <w:r>
-        <w:br/>
-      </w:r>
-      <w:r>
-        <w:rPr>
-          <w:lang w:val="en-US"/>
-        </w:rPr>
+        <w:rPr>
+          <w:highlight w:val="green"/>
+        </w:rPr>
+        <w:t xml:space="preserve">va specificato il </w:t>
+      </w:r>
+      <w:r>
+        <w:rPr>
+          <w:highlight w:val="green"/>
+        </w:rPr>
+        <w:t xml:space="preserve">prezzo aggiuntivo per la scelta di quel posto </w:t>
+      </w:r>
+      <w:r>
+        <w:rPr>
+          <w:highlight w:val="green"/>
+        </w:rPr>
+        <w:t>indipendentemente da se quel posto è occupato o meno</w:t>
+      </w:r>
+      <w:r>
+        <w:rPr>
+          <w:highlight w:val="green"/>
+        </w:rPr>
+        <w:t>)</w:t>
+      </w:r>
+      <w:r>
+        <w:rPr>
+          <w:highlight w:val="green"/>
+        </w:rPr>
+        <w:br/>
         <w:t>(messaggio gRPC</w:t>
       </w:r>
       <w:r>
         <w:rPr>
-          <w:lang w:val="en-US"/>
+          <w:highlight w:val="green"/>
         </w:rPr>
         <w:t xml:space="preserve"> da Flights management verso</w:t>
       </w:r>
       <w:r>
         <w:rPr>
-          <w:lang w:val="en-US"/>
+          <w:highlight w:val="green"/>
         </w:rPr>
         <w:t xml:space="preserve"> Booking)</w:t>
       </w:r>
       <w:r>
         <w:rPr>
-          <w:lang w:val="en-US"/>
-        </w:rPr>
-        <w:br/>
-      </w:r>
-      <w:r>
-        <w:rPr>
-          <w:lang w:val="en-US"/>
+          <w:highlight w:val="green"/>
+        </w:rPr>
+        <w:br/>
+      </w:r>
+      <w:r>
+        <w:rPr>
+          <w:highlight w:val="green"/>
         </w:rPr>
         <w:t>message PostiLiberi {</w:t>
       </w:r>
       <w:r>
         <w:rPr>
-          <w:lang w:val="en-US"/>
-        </w:rPr>
-        <w:br/>
-      </w:r>
-      <w:r>
-        <w:rPr>
-          <w:lang w:val="en-US"/>
-        </w:rPr>
-        <w:tab/>
-      </w:r>
-      <w:r>
-        <w:rPr>
-          <w:lang w:val="en-US"/>
-        </w:rPr>
+          <w:highlight w:val="green"/>
+        </w:rPr>
+        <w:br/>
+      </w:r>
+      <w:r>
+        <w:rPr>
+          <w:highlight w:val="green"/>
+        </w:rPr>
+        <w:tab/>
         <w:t>float prezzoA1</w:t>
       </w:r>
       <w:r>
         <w:rPr>
-          <w:lang w:val="en-US"/>
-        </w:rPr>
-        <w:br/>
-      </w:r>
-      <w:r>
-        <w:rPr>
-          <w:lang w:val="en-US"/>
+          <w:highlight w:val="green"/>
+        </w:rPr>
+        <w:t xml:space="preserve"> = 1;</w:t>
+      </w:r>
+      <w:r>
+        <w:rPr>
+          <w:highlight w:val="green"/>
+        </w:rPr>
+        <w:br/>
+      </w:r>
+      <w:r>
+        <w:rPr>
+          <w:highlight w:val="green"/>
         </w:rPr>
         <w:tab/>
         <w:t>float prezzoA2</w:t>
       </w:r>
       <w:r>
         <w:rPr>
-          <w:lang w:val="en-US"/>
-        </w:rPr>
-        <w:br/>
-      </w:r>
-      <w:r>
-        <w:rPr>
-          <w:lang w:val="en-US"/>
+          <w:highlight w:val="green"/>
+        </w:rPr>
+        <w:t xml:space="preserve"> = 2;</w:t>
+      </w:r>
+      <w:r>
+        <w:rPr>
+          <w:highlight w:val="green"/>
+        </w:rPr>
+        <w:br/>
+      </w:r>
+      <w:r>
+        <w:rPr>
+          <w:highlight w:val="green"/>
         </w:rPr>
         <w:tab/>
         <w:t>…</w:t>
       </w:r>
       <w:r>
         <w:rPr>
-          <w:lang w:val="en-US"/>
-        </w:rPr>
-        <w:br/>
-      </w:r>
-      <w:r>
-        <w:rPr>
-          <w:lang w:val="en-US"/>
+          <w:highlight w:val="green"/>
+        </w:rPr>
+        <w:br/>
+      </w:r>
+      <w:r>
+        <w:rPr>
+          <w:highlight w:val="green"/>
         </w:rPr>
         <w:tab/>
         <w:t>float prezzo F26</w:t>
       </w:r>
       <w:r>
         <w:rPr>
-          <w:lang w:val="en-US"/>
+          <w:highlight w:val="green"/>
+        </w:rPr>
+        <w:t xml:space="preserve"> = 156;</w:t>
+      </w:r>
+      <w:r>
+        <w:rPr>
+          <w:highlight w:val="green"/>
         </w:rPr>
         <w:br/>
         <w:t>}</w:t>
@@ -5114,53 +5166,110 @@
     </w:p>
     <w:p>
       <w:r>
-        <w:t>- Recupero servizi aggiuntivi (ND s</w:t>
-      </w:r>
-      <w:r>
-        <w:t>e il servizio è non disponibile, il prezzo aggiuntivo altrimenti)</w:t>
-      </w:r>
-      <w:r>
+        <w:rPr>
+          <w:highlight w:val="green"/>
+        </w:rPr>
+        <w:t>- Recupero servizi aggiuntivi (ND se il servizio è non disponibile, il prezzo aggiuntivo altrimenti)</w:t>
+      </w:r>
+      <w:r>
+        <w:rPr>
+          <w:highlight w:val="green"/>
+        </w:rPr>
         <w:br/>
         <w:t>(messaggio gRPC da Flights management verso Booking)</w:t>
       </w:r>
       <w:r>
+        <w:rPr>
+          <w:highlight w:val="green"/>
+        </w:rPr>
         <w:br/>
         <w:t xml:space="preserve">message ServiziDisponibili </w:t>
       </w:r>
       <w:r>
+        <w:rPr>
+          <w:highlight w:val="green"/>
+        </w:rPr>
         <w:t>{</w:t>
       </w:r>
       <w:r>
-        <w:br/>
-      </w:r>
-      <w:r>
-        <w:tab/>
-      </w:r>
-      <w:r>
+        <w:rPr>
+          <w:highlight w:val="green"/>
+        </w:rPr>
+        <w:br/>
+      </w:r>
+      <w:r>
+        <w:rPr>
+          <w:highlight w:val="green"/>
+        </w:rPr>
+        <w:tab/>
+      </w:r>
+      <w:r>
+        <w:rPr>
+          <w:highlight w:val="green"/>
+        </w:rPr>
         <w:t>float servizio1</w:t>
       </w:r>
       <w:r>
-        <w:br/>
-      </w:r>
-      <w:r>
+        <w:rPr>
+          <w:highlight w:val="green"/>
+        </w:rPr>
+        <w:t xml:space="preserve"> = 1;</w:t>
+      </w:r>
+      <w:r>
+        <w:rPr>
+          <w:highlight w:val="green"/>
+        </w:rPr>
+        <w:br/>
+      </w:r>
+      <w:r>
+        <w:rPr>
+          <w:highlight w:val="green"/>
+        </w:rPr>
         <w:tab/>
         <w:t>float servizio2</w:t>
       </w:r>
       <w:r>
-        <w:br/>
-      </w:r>
-      <w:r>
+        <w:rPr>
+          <w:highlight w:val="green"/>
+        </w:rPr>
+        <w:t xml:space="preserve"> = 2;</w:t>
+      </w:r>
+      <w:r>
+        <w:rPr>
+          <w:highlight w:val="green"/>
+        </w:rPr>
+        <w:br/>
+      </w:r>
+      <w:r>
+        <w:rPr>
+          <w:highlight w:val="green"/>
+        </w:rPr>
         <w:tab/>
         <w:t>…</w:t>
       </w:r>
       <w:r>
-        <w:br/>
-      </w:r>
-      <w:r>
+        <w:rPr>
+          <w:highlight w:val="green"/>
+        </w:rPr>
+        <w:br/>
+      </w:r>
+      <w:r>
+        <w:rPr>
+          <w:highlight w:val="green"/>
+        </w:rPr>
         <w:tab/>
         <w:t>float servizioN</w:t>
       </w:r>
       <w:r>
+        <w:rPr>
+          <w:highlight w:val="green"/>
+        </w:rPr>
+        <w:t xml:space="preserve"> = N;</w:t>
+      </w:r>
+      <w:r>
+        <w:rPr>
+          <w:highlight w:val="green"/>
+        </w:rPr>
         <w:br/>
         <w:t>}</w:t>
       </w:r>
@@ -5171,6 +5280,7 @@
         <w:rPr>
           <w:b/>
           <w:bCs/>
+          <w:highlight w:val="cyan"/>
         </w:rPr>
         <w:t>g</w:t>
       </w:r>
@@ -5178,6 +5288,7 @@
         <w:rPr>
           <w:b/>
           <w:bCs/>
+          <w:highlight w:val="cyan"/>
         </w:rPr>
         <w:t>2</w:t>
       </w:r>
@@ -5185,76 +5296,114 @@
         <w:rPr>
           <w:b/>
           <w:bCs/>
-        </w:rPr>
-        <w:t xml:space="preserve">) COMUNICAZIONE BOOKING W/ FLIGHTS MANAGEMENT (caso in cui il database si trovi in </w:t>
-      </w:r>
-      <w:r>
-        <w:rPr>
-          <w:b/>
-          <w:bCs/>
-        </w:rPr>
-        <w:t>Booking</w:t>
-      </w:r>
-      <w:r>
-        <w:rPr>
-          <w:b/>
-          <w:bCs/>
-        </w:rPr>
-        <w:t>)</w:t>
+          <w:highlight w:val="cyan"/>
+        </w:rPr>
+        <w:t>) COMUNICAZIONE BOOKING W/ FLIGHTS MANAGEMENT (caso in cui il database si trovi in Booking)</w:t>
       </w:r>
     </w:p>
     <w:p>
       <w:r>
+        <w:rPr>
+          <w:highlight w:val="green"/>
+        </w:rPr>
         <w:t xml:space="preserve">- </w:t>
       </w:r>
       <w:r>
+        <w:rPr>
+          <w:highlight w:val="green"/>
+        </w:rPr>
         <w:t xml:space="preserve">Invio informazioni aggiornate su un volo disponibile (messaggio gRPC da </w:t>
       </w:r>
       <w:r>
+        <w:rPr>
+          <w:highlight w:val="green"/>
+        </w:rPr>
         <w:t>Booking</w:t>
       </w:r>
       <w:r>
+        <w:rPr>
+          <w:highlight w:val="green"/>
+        </w:rPr>
         <w:t xml:space="preserve"> </w:t>
       </w:r>
       <w:r>
+        <w:rPr>
+          <w:highlight w:val="green"/>
+        </w:rPr>
         <w:t xml:space="preserve">verso </w:t>
       </w:r>
       <w:r>
+        <w:rPr>
+          <w:highlight w:val="green"/>
+        </w:rPr>
         <w:t>Flights management</w:t>
       </w:r>
       <w:r>
+        <w:rPr>
+          <w:highlight w:val="green"/>
+        </w:rPr>
         <w:t>)</w:t>
       </w:r>
       <w:r>
+        <w:rPr>
+          <w:highlight w:val="green"/>
+        </w:rPr>
         <w:br/>
         <w:t>message Prezzo</w:t>
       </w:r>
       <w:r>
+        <w:rPr>
+          <w:highlight w:val="green"/>
+        </w:rPr>
         <w:t>Base</w:t>
       </w:r>
       <w:r>
+        <w:rPr>
+          <w:highlight w:val="green"/>
+        </w:rPr>
         <w:t>Aggiornato {</w:t>
       </w:r>
       <w:r>
-        <w:br/>
-      </w:r>
-      <w:r>
-        <w:tab/>
-      </w:r>
-      <w:r>
+        <w:rPr>
+          <w:highlight w:val="green"/>
+        </w:rPr>
+        <w:br/>
+      </w:r>
+      <w:r>
+        <w:rPr>
+          <w:highlight w:val="green"/>
+        </w:rPr>
+        <w:tab/>
+      </w:r>
+      <w:r>
+        <w:rPr>
+          <w:highlight w:val="green"/>
+        </w:rPr>
         <w:t xml:space="preserve">int32 </w:t>
       </w:r>
       <w:r>
+        <w:rPr>
+          <w:highlight w:val="green"/>
+        </w:rPr>
         <w:t>idVolo = 1;</w:t>
       </w:r>
       <w:r>
-        <w:br/>
-      </w:r>
-      <w:r>
+        <w:rPr>
+          <w:highlight w:val="green"/>
+        </w:rPr>
+        <w:br/>
+      </w:r>
+      <w:r>
+        <w:rPr>
+          <w:highlight w:val="green"/>
+        </w:rPr>
         <w:tab/>
         <w:t>float nuovoPrezzoBase = 2;</w:t>
       </w:r>
       <w:r>
+        <w:rPr>
+          <w:highlight w:val="green"/>
+        </w:rPr>
         <w:br/>
         <w:t>}</w:t>
       </w:r>
@@ -5358,133 +5507,204 @@
     </w:p>
     <w:p>
       <w:r>
+        <w:rPr>
+          <w:highlight w:val="green"/>
+        </w:rPr>
+        <w:lastRenderedPageBreak/>
         <w:t>- Recupero voli disponibili (dopo aver fissato la data, l’aeroporto di partenza e l’aeroporto di arrivo)</w:t>
       </w:r>
       <w:r>
+        <w:rPr>
+          <w:highlight w:val="green"/>
+        </w:rPr>
         <w:br/>
         <w:t xml:space="preserve">(messaggio gRPC da </w:t>
       </w:r>
       <w:r>
+        <w:rPr>
+          <w:highlight w:val="green"/>
+        </w:rPr>
         <w:t>Booking verso Flights management</w:t>
       </w:r>
       <w:r>
+        <w:rPr>
+          <w:highlight w:val="green"/>
+        </w:rPr>
         <w:t>)</w:t>
       </w:r>
       <w:r>
-        <w:br/>
-      </w:r>
-      <w:r>
-        <w:lastRenderedPageBreak/>
+        <w:rPr>
+          <w:highlight w:val="green"/>
+        </w:rPr>
+        <w:br/>
         <w:t>message VoloDisponibile {</w:t>
       </w:r>
       <w:r>
-        <w:tab/>
-      </w:r>
-      <w:r>
-        <w:tab/>
-      </w:r>
-      <w:r>
+        <w:rPr>
+          <w:highlight w:val="green"/>
+        </w:rPr>
+        <w:tab/>
+      </w:r>
+      <w:r>
+        <w:rPr>
+          <w:highlight w:val="green"/>
+        </w:rPr>
+        <w:tab/>
+      </w:r>
+      <w:r>
+        <w:rPr>
+          <w:highlight w:val="green"/>
+        </w:rPr>
         <w:tab/>
         <w:t>// Uno per ogni volo disponibile</w:t>
       </w:r>
       <w:r>
-        <w:br/>
-      </w:r>
-      <w:r>
+        <w:rPr>
+          <w:highlight w:val="green"/>
+        </w:rPr>
+        <w:br/>
+      </w:r>
+      <w:r>
+        <w:rPr>
+          <w:highlight w:val="green"/>
+        </w:rPr>
         <w:tab/>
         <w:t>int32 idVolo = 1;</w:t>
       </w:r>
       <w:r>
-        <w:br/>
-      </w:r>
-      <w:r>
-        <w:tab/>
-      </w:r>
-      <w:r>
-        <w:t>string dataPartenza</w:t>
-      </w:r>
-      <w:r>
-        <w:t xml:space="preserve"> = </w:t>
-      </w:r>
-      <w:r>
-        <w:t>2</w:t>
-      </w:r>
-      <w:r>
+        <w:rPr>
+          <w:highlight w:val="green"/>
+        </w:rPr>
+        <w:br/>
+      </w:r>
+      <w:r>
+        <w:rPr>
+          <w:highlight w:val="green"/>
+        </w:rPr>
+        <w:tab/>
+        <w:t>string dataPartenza = 2;</w:t>
+      </w:r>
+      <w:r>
+        <w:rPr>
+          <w:highlight w:val="green"/>
+        </w:rPr>
+        <w:br/>
+      </w:r>
+      <w:r>
+        <w:rPr>
+          <w:highlight w:val="green"/>
+        </w:rPr>
+        <w:tab/>
+      </w:r>
+      <w:r>
+        <w:rPr>
+          <w:highlight w:val="green"/>
+        </w:rPr>
+        <w:t>string aeroportoPartenza</w:t>
+      </w:r>
+      <w:r>
+        <w:rPr>
+          <w:highlight w:val="green"/>
+        </w:rPr>
+        <w:t xml:space="preserve"> = 3;</w:t>
+      </w:r>
+      <w:r>
+        <w:rPr>
+          <w:highlight w:val="green"/>
+        </w:rPr>
+        <w:br/>
+      </w:r>
+      <w:r>
+        <w:rPr>
+          <w:highlight w:val="green"/>
+        </w:rPr>
+        <w:tab/>
+      </w:r>
+      <w:r>
+        <w:rPr>
+          <w:highlight w:val="green"/>
+        </w:rPr>
+        <w:t xml:space="preserve">string aeroportoArrivo </w:t>
+      </w:r>
+      <w:r>
+        <w:rPr>
+          <w:highlight w:val="green"/>
+        </w:rPr>
+        <w:t>= 4;</w:t>
+      </w:r>
+      <w:r>
+        <w:rPr>
+          <w:highlight w:val="green"/>
+        </w:rPr>
+        <w:br/>
+      </w:r>
+      <w:r>
+        <w:rPr>
+          <w:highlight w:val="green"/>
+        </w:rPr>
+        <w:tab/>
+        <w:t xml:space="preserve">string orarioPartenza = </w:t>
+      </w:r>
+      <w:r>
+        <w:rPr>
+          <w:highlight w:val="green"/>
+        </w:rPr>
+        <w:t>5</w:t>
+      </w:r>
+      <w:r>
+        <w:rPr>
+          <w:highlight w:val="green"/>
+        </w:rPr>
         <w:t>;</w:t>
       </w:r>
       <w:r>
-        <w:br/>
-      </w:r>
-      <w:r>
-        <w:tab/>
-      </w:r>
-      <w:r>
-        <w:t>string aeroportoPartenza</w:t>
-      </w:r>
-      <w:r>
-        <w:t xml:space="preserve"> = </w:t>
-      </w:r>
-      <w:r>
-        <w:t>3</w:t>
-      </w:r>
-      <w:r>
+        <w:rPr>
+          <w:highlight w:val="green"/>
+        </w:rPr>
+        <w:br/>
+      </w:r>
+      <w:r>
+        <w:rPr>
+          <w:highlight w:val="green"/>
+        </w:rPr>
+        <w:tab/>
+        <w:t xml:space="preserve">string orarioArrivo = </w:t>
+      </w:r>
+      <w:r>
+        <w:rPr>
+          <w:highlight w:val="green"/>
+        </w:rPr>
+        <w:t>6</w:t>
+      </w:r>
+      <w:r>
+        <w:rPr>
+          <w:highlight w:val="green"/>
+        </w:rPr>
         <w:t>;</w:t>
       </w:r>
       <w:r>
-        <w:br/>
-      </w:r>
-      <w:r>
-        <w:tab/>
-      </w:r>
-      <w:r>
-        <w:t xml:space="preserve">string aeroportoArrivo </w:t>
-      </w:r>
-      <w:r>
-        <w:t xml:space="preserve">= </w:t>
-      </w:r>
-      <w:r>
-        <w:t>4</w:t>
-      </w:r>
-      <w:r>
-        <w:t>;</w:t>
-      </w:r>
-      <w:r>
-        <w:br/>
-      </w:r>
-      <w:r>
-        <w:tab/>
-        <w:t xml:space="preserve">string orarioPartenza = </w:t>
-      </w:r>
-      <w:r>
-        <w:t>5</w:t>
-      </w:r>
-      <w:r>
-        <w:t>;</w:t>
-      </w:r>
-      <w:r>
-        <w:br/>
-      </w:r>
-      <w:r>
-        <w:tab/>
-        <w:t xml:space="preserve">string orarioArrivo = </w:t>
-      </w:r>
-      <w:r>
-        <w:t>6</w:t>
-      </w:r>
-      <w:r>
-        <w:t>;</w:t>
-      </w:r>
-      <w:r>
-        <w:br/>
-      </w:r>
-      <w:r>
+        <w:rPr>
+          <w:highlight w:val="green"/>
+        </w:rPr>
+        <w:br/>
+      </w:r>
+      <w:r>
+        <w:rPr>
+          <w:highlight w:val="green"/>
+        </w:rPr>
         <w:tab/>
         <w:t xml:space="preserve">float prezzoBase = </w:t>
       </w:r>
       <w:r>
+        <w:rPr>
+          <w:highlight w:val="green"/>
+        </w:rPr>
         <w:t>7;</w:t>
       </w:r>
       <w:r>
+        <w:rPr>
+          <w:highlight w:val="green"/>
+        </w:rPr>
         <w:br/>
         <w:t>}</w:t>
       </w:r>
@@ -5523,6 +5743,9 @@
         <w:t>float prezzoA1</w:t>
       </w:r>
       <w:r>
+        <w:t xml:space="preserve"> = 1;</w:t>
+      </w:r>
+      <w:r>
         <w:br/>
       </w:r>
       <w:r>
@@ -5530,6 +5753,9 @@
         <w:t>float prezzoA2</w:t>
       </w:r>
       <w:r>
+        <w:t xml:space="preserve"> = 2;</w:t>
+      </w:r>
+      <w:r>
         <w:br/>
       </w:r>
       <w:r>
@@ -5542,6 +5768,9 @@
       <w:r>
         <w:tab/>
         <w:t>float prezzo F26</w:t>
+      </w:r>
+      <w:r>
+        <w:t xml:space="preserve"> = 156;</w:t>
       </w:r>
       <w:r>
         <w:br/>
@@ -5577,6 +5806,9 @@
         <w:t>float servizio1</w:t>
       </w:r>
       <w:r>
+        <w:t xml:space="preserve"> = 1;</w:t>
+      </w:r>
+      <w:r>
         <w:br/>
       </w:r>
       <w:r>
@@ -5584,6 +5816,9 @@
         <w:t>float servizio2</w:t>
       </w:r>
       <w:r>
+        <w:t xml:space="preserve"> = 2;</w:t>
+      </w:r>
+      <w:r>
         <w:br/>
       </w:r>
       <w:r>
@@ -5596,6 +5831,9 @@
       <w:r>
         <w:tab/>
         <w:t>float servizioN</w:t>
+      </w:r>
+      <w:r>
+        <w:t xml:space="preserve"> = N;</w:t>
       </w:r>
       <w:r>
         <w:br/>

</xml_diff>

<commit_message>
Modifiche minuscole in Progettazione base.docx
</commit_message>
<xml_diff>
--- a/documenti-ausiliari/Progettazione base.docx
+++ b/documenti-ausiliari/Progettazione base.docx
@@ -2298,7 +2298,7 @@
         <mc:AlternateContent>
           <mc:Choice Requires="wps">
             <w:drawing>
-              <wp:anchor distT="0" distB="0" distL="114300" distR="114300" simplePos="0" relativeHeight="251659264" behindDoc="0" locked="0" layoutInCell="1" allowOverlap="1" wp14:anchorId="25AB6DE8" wp14:editId="4C539B3F">
+              <wp:anchor distT="0" distB="0" distL="114300" distR="114300" simplePos="0" relativeHeight="251659264" behindDoc="0" locked="0" layoutInCell="1" allowOverlap="1" wp14:anchorId="25AB6DE8" wp14:editId="5BCC8098">
                 <wp:simplePos x="0" y="0"/>
                 <wp:positionH relativeFrom="margin">
                   <wp:align>center</wp:align>
@@ -2306,8 +2306,8 @@
                 <wp:positionV relativeFrom="paragraph">
                   <wp:posOffset>254000</wp:posOffset>
                 </wp:positionV>
-                <wp:extent cx="5455920" cy="975360"/>
-                <wp:effectExtent l="0" t="0" r="11430" b="15240"/>
+                <wp:extent cx="5455920" cy="1333500"/>
+                <wp:effectExtent l="0" t="0" r="11430" b="19050"/>
                 <wp:wrapNone/>
                 <wp:docPr id="1" name="Rettangolo 1"/>
                 <wp:cNvGraphicFramePr/>
@@ -2318,7 +2318,7 @@
                       <wps:spPr>
                         <a:xfrm>
                           <a:off x="0" y="0"/>
-                          <a:ext cx="5455920" cy="975360"/>
+                          <a:ext cx="5455920" cy="1333500"/>
                         </a:xfrm>
                         <a:prstGeom prst="rect">
                           <a:avLst/>
@@ -2366,7 +2366,7 @@
           </mc:Choice>
           <mc:Fallback>
             <w:pict>
-              <v:rect w14:anchorId="546843A4" id="Rettangolo 1" o:spid="_x0000_s1026" style="position:absolute;margin-left:0;margin-top:20pt;width:429.6pt;height:76.8pt;z-index:251659264;visibility:visible;mso-wrap-style:square;mso-width-percent:0;mso-height-percent:0;mso-wrap-distance-left:9pt;mso-wrap-distance-top:0;mso-wrap-distance-right:9pt;mso-wrap-distance-bottom:0;mso-position-horizontal:center;mso-position-horizontal-relative:margin;mso-position-vertical:absolute;mso-position-vertical-relative:text;mso-width-percent:0;mso-height-percent:0;mso-width-relative:margin;mso-height-relative:margin;v-text-anchor:middle" o:gfxdata="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" filled="f" strokecolor="black [3213]" strokeweight="1pt">
+              <v:rect w14:anchorId="5A397F65" id="Rettangolo 1" o:spid="_x0000_s1026" style="position:absolute;margin-left:0;margin-top:20pt;width:429.6pt;height:105pt;z-index:251659264;visibility:visible;mso-wrap-style:square;mso-width-percent:0;mso-height-percent:0;mso-wrap-distance-left:9pt;mso-wrap-distance-top:0;mso-wrap-distance-right:9pt;mso-wrap-distance-bottom:0;mso-position-horizontal:center;mso-position-horizontal-relative:margin;mso-position-vertical:absolute;mso-position-vertical-relative:text;mso-width-percent:0;mso-height-percent:0;mso-width-relative:margin;mso-height-relative:margin;v-text-anchor:middle" o:gfxdata="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" filled="f" strokecolor="black [3213]" strokeweight="1pt">
                 <w10:wrap anchorx="margin"/>
               </v:rect>
             </w:pict>
@@ -2428,7 +2428,26 @@
       </w:r>
       <w:r>
         <w:tab/>
+      </w:r>
+      <w:r>
+        <w:t>ConfermaP</w:t>
+      </w:r>
+      <w:r>
+        <w:t>assword</w:t>
+      </w:r>
+      <w:r>
+        <w:br/>
+      </w:r>
+      <w:r>
+        <w:tab/>
         <w:t>Tipo</w:t>
+      </w:r>
+      <w:r>
+        <w:br/>
+      </w:r>
+      <w:r>
+        <w:tab/>
+        <w:t>Compagnia aerea</w:t>
       </w:r>
     </w:p>
     <w:p>
@@ -2827,6 +2846,7 @@
     </w:p>
     <w:p>
       <w:r>
+        <w:lastRenderedPageBreak/>
         <w:br/>
         <w:t xml:space="preserve">- </w:t>
       </w:r>
@@ -2852,7 +2872,6 @@
         <w:rPr>
           <w:noProof/>
         </w:rPr>
-        <w:lastRenderedPageBreak/>
         <mc:AlternateContent>
           <mc:Choice Requires="wps">
             <w:drawing>
@@ -3776,24 +3795,37 @@
       <w:r>
         <w:br/>
       </w:r>
-      <w:r>
+    </w:p>
+    <w:p>
+      <w:pPr>
         <w:rPr>
           <w:b/>
           <w:bCs/>
-        </w:rPr>
-        <w:t xml:space="preserve">d) </w:t>
-      </w:r>
+          <w:lang w:val="en-US"/>
+        </w:rPr>
+      </w:pPr>
       <w:r>
         <w:rPr>
           <w:b/>
           <w:bCs/>
-        </w:rPr>
-        <w:t xml:space="preserve">COMUNICAZIONE FRONT-END W/ </w:t>
+          <w:lang w:val="en-US"/>
+        </w:rPr>
+        <w:lastRenderedPageBreak/>
+        <w:t xml:space="preserve">d) </w:t>
       </w:r>
       <w:r>
         <w:rPr>
           <w:b/>
           <w:bCs/>
+          <w:lang w:val="en-US"/>
+        </w:rPr>
+        <w:t xml:space="preserve">COMUNICAZIONE FRONT-END W/ </w:t>
+      </w:r>
+      <w:r>
+        <w:rPr>
+          <w:b/>
+          <w:bCs/>
+          <w:lang w:val="en-US"/>
         </w:rPr>
         <w:t>FLIGHTS MANAGEMENT</w:t>
       </w:r>
@@ -3824,7 +3856,6 @@
         <w:rPr>
           <w:noProof/>
         </w:rPr>
-        <w:lastRenderedPageBreak/>
         <mc:AlternateContent>
           <mc:Choice Requires="wps">
             <w:drawing>
@@ -4547,22 +4578,6 @@
         <w:tab/>
         <w:t>Nuovo prezzo</w:t>
       </w:r>
-    </w:p>
-    <w:p>
-      <w:pPr>
-        <w:rPr>
-          <w:b/>
-          <w:bCs/>
-        </w:rPr>
-      </w:pPr>
-    </w:p>
-    <w:p>
-      <w:pPr>
-        <w:rPr>
-          <w:b/>
-          <w:bCs/>
-        </w:rPr>
-      </w:pPr>
     </w:p>
     <w:p>
       <w:pPr>

</xml_diff>

<commit_message>
Silly changes in Progettazione base.docx
</commit_message>
<xml_diff>
--- a/documenti-ausiliari/Progettazione base.docx
+++ b/documenti-ausiliari/Progettazione base.docx
@@ -2018,7 +2018,90 @@
         </w:tc>
       </w:tr>
     </w:tbl>
-    <w:p/>
+    <w:p>
+      <w:r>
+        <w:rPr>
+          <w:noProof/>
+        </w:rPr>
+        <mc:AlternateContent>
+          <mc:Choice Requires="wps">
+            <w:drawing>
+              <wp:anchor distT="0" distB="0" distL="114300" distR="114300" simplePos="0" relativeHeight="251661312" behindDoc="0" locked="0" layoutInCell="1" allowOverlap="1" wp14:anchorId="1B319E92" wp14:editId="12AB895D">
+                <wp:simplePos x="0" y="0"/>
+                <wp:positionH relativeFrom="margin">
+                  <wp:posOffset>318135</wp:posOffset>
+                </wp:positionH>
+                <wp:positionV relativeFrom="paragraph">
+                  <wp:posOffset>8182610</wp:posOffset>
+                </wp:positionV>
+                <wp:extent cx="5455920" cy="628650"/>
+                <wp:effectExtent l="0" t="0" r="11430" b="19050"/>
+                <wp:wrapNone/>
+                <wp:docPr id="2" name="Rettangolo 2"/>
+                <wp:cNvGraphicFramePr/>
+                <a:graphic xmlns:a="http://schemas.openxmlformats.org/drawingml/2006/main">
+                  <a:graphicData uri="http://schemas.microsoft.com/office/word/2010/wordprocessingShape">
+                    <wps:wsp>
+                      <wps:cNvSpPr/>
+                      <wps:spPr>
+                        <a:xfrm>
+                          <a:off x="0" y="0"/>
+                          <a:ext cx="5455920" cy="628650"/>
+                        </a:xfrm>
+                        <a:prstGeom prst="rect">
+                          <a:avLst/>
+                        </a:prstGeom>
+                        <a:noFill/>
+                        <a:ln>
+                          <a:solidFill>
+                            <a:schemeClr val="tx1"/>
+                          </a:solidFill>
+                        </a:ln>
+                      </wps:spPr>
+                      <wps:style>
+                        <a:lnRef idx="2">
+                          <a:schemeClr val="accent1">
+                            <a:shade val="50000"/>
+                          </a:schemeClr>
+                        </a:lnRef>
+                        <a:fillRef idx="1">
+                          <a:schemeClr val="accent1"/>
+                        </a:fillRef>
+                        <a:effectRef idx="0">
+                          <a:schemeClr val="accent1"/>
+                        </a:effectRef>
+                        <a:fontRef idx="minor">
+                          <a:schemeClr val="lt1"/>
+                        </a:fontRef>
+                      </wps:style>
+                      <wps:bodyPr rot="0" spcFirstLastPara="0" vertOverflow="overflow" horzOverflow="overflow" vert="horz" wrap="square" lIns="91440" tIns="45720" rIns="91440" bIns="45720" numCol="1" spcCol="0" rtlCol="0" fromWordArt="0" anchor="ctr" anchorCtr="0" forceAA="0" compatLnSpc="1">
+                        <a:prstTxWarp prst="textNoShape">
+                          <a:avLst/>
+                        </a:prstTxWarp>
+                        <a:noAutofit/>
+                      </wps:bodyPr>
+                    </wps:wsp>
+                  </a:graphicData>
+                </a:graphic>
+                <wp14:sizeRelH relativeFrom="margin">
+                  <wp14:pctWidth>0</wp14:pctWidth>
+                </wp14:sizeRelH>
+                <wp14:sizeRelV relativeFrom="margin">
+                  <wp14:pctHeight>0</wp14:pctHeight>
+                </wp14:sizeRelV>
+              </wp:anchor>
+            </w:drawing>
+          </mc:Choice>
+          <mc:Fallback>
+            <w:pict>
+              <v:rect w14:anchorId="5E5DD80F" id="Rettangolo 2" o:spid="_x0000_s1026" style="position:absolute;margin-left:25.05pt;margin-top:644.3pt;width:429.6pt;height:49.5pt;z-index:251661312;visibility:visible;mso-wrap-style:square;mso-width-percent:0;mso-height-percent:0;mso-wrap-distance-left:9pt;mso-wrap-distance-top:0;mso-wrap-distance-right:9pt;mso-wrap-distance-bottom:0;mso-position-horizontal:absolute;mso-position-horizontal-relative:margin;mso-position-vertical:absolute;mso-position-vertical-relative:text;mso-width-percent:0;mso-height-percent:0;mso-width-relative:margin;mso-height-relative:margin;v-text-anchor:middle" o:gfxdata="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" filled="f" strokecolor="black [3213]" strokeweight="1pt">
+                <w10:wrap anchorx="margin"/>
+              </v:rect>
+            </w:pict>
+          </mc:Fallback>
+        </mc:AlternateContent>
+      </w:r>
+    </w:p>
     <w:tbl>
       <w:tblPr>
         <w:tblStyle w:val="Grigliatabella"/>
@@ -2428,12 +2511,7 @@
       </w:r>
       <w:r>
         <w:tab/>
-      </w:r>
-      <w:r>
-        <w:t>ConfermaP</w:t>
-      </w:r>
-      <w:r>
-        <w:t>assword</w:t>
+        <w:t>ConfermaPassword</w:t>
       </w:r>
       <w:r>
         <w:br/>
@@ -2458,7 +2536,7 @@
         <mc:AlternateContent>
           <mc:Choice Requires="wps">
             <w:drawing>
-              <wp:anchor distT="0" distB="0" distL="114300" distR="114300" simplePos="0" relativeHeight="251687936" behindDoc="0" locked="0" layoutInCell="1" allowOverlap="1" wp14:anchorId="10C65F65" wp14:editId="20DBC122">
+              <wp:anchor distT="0" distB="0" distL="114300" distR="114300" simplePos="0" relativeHeight="251687936" behindDoc="0" locked="0" layoutInCell="1" allowOverlap="1" wp14:anchorId="10C65F65" wp14:editId="08FE5DAB">
                 <wp:simplePos x="0" y="0"/>
                 <wp:positionH relativeFrom="margin">
                   <wp:align>center</wp:align>
@@ -2466,8 +2544,8 @@
                 <wp:positionV relativeFrom="paragraph">
                   <wp:posOffset>402590</wp:posOffset>
                 </wp:positionV>
-                <wp:extent cx="5455920" cy="662940"/>
-                <wp:effectExtent l="0" t="0" r="11430" b="22860"/>
+                <wp:extent cx="5455920" cy="476250"/>
+                <wp:effectExtent l="0" t="0" r="11430" b="19050"/>
                 <wp:wrapNone/>
                 <wp:docPr id="18" name="Rettangolo 18"/>
                 <wp:cNvGraphicFramePr/>
@@ -2478,7 +2556,7 @@
                       <wps:spPr>
                         <a:xfrm>
                           <a:off x="0" y="0"/>
-                          <a:ext cx="5455920" cy="662940"/>
+                          <a:ext cx="5455920" cy="476250"/>
                         </a:xfrm>
                         <a:prstGeom prst="rect">
                           <a:avLst/>
@@ -2526,7 +2604,7 @@
           </mc:Choice>
           <mc:Fallback>
             <w:pict>
-              <v:rect w14:anchorId="573361ED" id="Rettangolo 18" o:spid="_x0000_s1026" style="position:absolute;margin-left:0;margin-top:31.7pt;width:429.6pt;height:52.2pt;z-index:251687936;visibility:visible;mso-wrap-style:square;mso-width-percent:0;mso-height-percent:0;mso-wrap-distance-left:9pt;mso-wrap-distance-top:0;mso-wrap-distance-right:9pt;mso-wrap-distance-bottom:0;mso-position-horizontal:center;mso-position-horizontal-relative:margin;mso-position-vertical:absolute;mso-position-vertical-relative:text;mso-width-percent:0;mso-height-percent:0;mso-width-relative:margin;mso-height-relative:margin;v-text-anchor:middle" o:gfxdata="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" filled="f" strokecolor="black [3213]" strokeweight="1pt">
+              <v:rect w14:anchorId="69D7FC08" id="Rettangolo 18" o:spid="_x0000_s1026" style="position:absolute;margin-left:0;margin-top:31.7pt;width:429.6pt;height:37.5pt;z-index:251687936;visibility:visible;mso-wrap-style:square;mso-width-percent:0;mso-height-percent:0;mso-wrap-distance-left:9pt;mso-wrap-distance-top:0;mso-wrap-distance-right:9pt;mso-wrap-distance-bottom:0;mso-position-horizontal:center;mso-position-horizontal-relative:margin;mso-position-vertical:absolute;mso-position-vertical-relative:text;mso-width-percent:0;mso-height-percent:0;mso-width-relative:margin;mso-height-relative:margin;v-text-anchor:middle" o:gfxdata="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" filled="f" strokecolor="black [3213]" strokeweight="1pt">
                 <w10:wrap anchorx="margin"/>
               </v:rect>
             </w:pict>
@@ -2557,98 +2635,9 @@
         <w:tab/>
         <w:t>Password</w:t>
       </w:r>
-      <w:r>
-        <w:br/>
-      </w:r>
-      <w:r>
-        <w:tab/>
-        <w:t>Tipo</w:t>
-      </w:r>
     </w:p>
     <w:p>
       <w:r>
-        <w:rPr>
-          <w:noProof/>
-        </w:rPr>
-        <mc:AlternateContent>
-          <mc:Choice Requires="wps">
-            <w:drawing>
-              <wp:anchor distT="0" distB="0" distL="114300" distR="114300" simplePos="0" relativeHeight="251661312" behindDoc="0" locked="0" layoutInCell="1" allowOverlap="1" wp14:anchorId="1B319E92" wp14:editId="0222E717">
-                <wp:simplePos x="0" y="0"/>
-                <wp:positionH relativeFrom="margin">
-                  <wp:posOffset>326390</wp:posOffset>
-                </wp:positionH>
-                <wp:positionV relativeFrom="paragraph">
-                  <wp:posOffset>431800</wp:posOffset>
-                </wp:positionV>
-                <wp:extent cx="5455920" cy="457200"/>
-                <wp:effectExtent l="0" t="0" r="11430" b="19050"/>
-                <wp:wrapNone/>
-                <wp:docPr id="2" name="Rettangolo 2"/>
-                <wp:cNvGraphicFramePr/>
-                <a:graphic xmlns:a="http://schemas.openxmlformats.org/drawingml/2006/main">
-                  <a:graphicData uri="http://schemas.microsoft.com/office/word/2010/wordprocessingShape">
-                    <wps:wsp>
-                      <wps:cNvSpPr/>
-                      <wps:spPr>
-                        <a:xfrm>
-                          <a:off x="0" y="0"/>
-                          <a:ext cx="5455920" cy="457200"/>
-                        </a:xfrm>
-                        <a:prstGeom prst="rect">
-                          <a:avLst/>
-                        </a:prstGeom>
-                        <a:noFill/>
-                        <a:ln>
-                          <a:solidFill>
-                            <a:schemeClr val="tx1"/>
-                          </a:solidFill>
-                        </a:ln>
-                      </wps:spPr>
-                      <wps:style>
-                        <a:lnRef idx="2">
-                          <a:schemeClr val="accent1">
-                            <a:shade val="50000"/>
-                          </a:schemeClr>
-                        </a:lnRef>
-                        <a:fillRef idx="1">
-                          <a:schemeClr val="accent1"/>
-                        </a:fillRef>
-                        <a:effectRef idx="0">
-                          <a:schemeClr val="accent1"/>
-                        </a:effectRef>
-                        <a:fontRef idx="minor">
-                          <a:schemeClr val="lt1"/>
-                        </a:fontRef>
-                      </wps:style>
-                      <wps:bodyPr rot="0" spcFirstLastPara="0" vertOverflow="overflow" horzOverflow="overflow" vert="horz" wrap="square" lIns="91440" tIns="45720" rIns="91440" bIns="45720" numCol="1" spcCol="0" rtlCol="0" fromWordArt="0" anchor="ctr" anchorCtr="0" forceAA="0" compatLnSpc="1">
-                        <a:prstTxWarp prst="textNoShape">
-                          <a:avLst/>
-                        </a:prstTxWarp>
-                        <a:noAutofit/>
-                      </wps:bodyPr>
-                    </wps:wsp>
-                  </a:graphicData>
-                </a:graphic>
-                <wp14:sizeRelH relativeFrom="margin">
-                  <wp14:pctWidth>0</wp14:pctWidth>
-                </wp14:sizeRelH>
-                <wp14:sizeRelV relativeFrom="margin">
-                  <wp14:pctHeight>0</wp14:pctHeight>
-                </wp14:sizeRelV>
-              </wp:anchor>
-            </w:drawing>
-          </mc:Choice>
-          <mc:Fallback>
-            <w:pict>
-              <v:rect w14:anchorId="0AC19E5D" id="Rettangolo 2" o:spid="_x0000_s1026" style="position:absolute;margin-left:25.7pt;margin-top:34pt;width:429.6pt;height:36pt;z-index:251661312;visibility:visible;mso-wrap-style:square;mso-width-percent:0;mso-height-percent:0;mso-wrap-distance-left:9pt;mso-wrap-distance-top:0;mso-wrap-distance-right:9pt;mso-wrap-distance-bottom:0;mso-position-horizontal:absolute;mso-position-horizontal-relative:margin;mso-position-vertical:absolute;mso-position-vertical-relative:text;mso-width-percent:0;mso-height-percent:0;mso-width-relative:margin;mso-height-relative:margin;v-text-anchor:middle" o:gfxdata="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" filled="f" strokecolor="black [3213]" strokeweight="1pt">
-                <w10:wrap anchorx="margin"/>
-              </v:rect>
-            </w:pict>
-          </mc:Fallback>
-        </mc:AlternateContent>
-      </w:r>
-      <w:r>
         <w:br/>
       </w:r>
       <w:r>
@@ -2672,6 +2661,13 @@
       <w:r>
         <w:tab/>
         <w:t>Cognome</w:t>
+      </w:r>
+      <w:r>
+        <w:br/>
+      </w:r>
+      <w:r>
+        <w:tab/>
+        <w:t>Tipo</w:t>
       </w:r>
     </w:p>
     <w:p/>
@@ -3801,14 +3797,12 @@
         <w:rPr>
           <w:b/>
           <w:bCs/>
-          <w:lang w:val="en-US"/>
         </w:rPr>
       </w:pPr>
       <w:r>
         <w:rPr>
           <w:b/>
           <w:bCs/>
-          <w:lang w:val="en-US"/>
         </w:rPr>
         <w:lastRenderedPageBreak/>
         <w:t xml:space="preserve">d) </w:t>
@@ -3817,7 +3811,6 @@
         <w:rPr>
           <w:b/>
           <w:bCs/>
-          <w:lang w:val="en-US"/>
         </w:rPr>
         <w:t xml:space="preserve">COMUNICAZIONE FRONT-END W/ </w:t>
       </w:r>
@@ -3825,7 +3818,6 @@
         <w:rPr>
           <w:b/>
           <w:bCs/>
-          <w:lang w:val="en-US"/>
         </w:rPr>
         <w:t>FLIGHTS MANAGEMENT</w:t>
       </w:r>

</xml_diff>

<commit_message>
Ritocchino insignificante in Progettazione base.docx
</commit_message>
<xml_diff>
--- a/documenti-ausiliari/Progettazione base.docx
+++ b/documenti-ausiliari/Progettazione base.docx
@@ -1419,6 +1419,28 @@
           <w:szCs w:val="20"/>
         </w:rPr>
         <w:br/>
+        <w:t xml:space="preserve">NB2: </w:t>
+      </w:r>
+      <w:r>
+        <w:rPr>
+          <w:sz w:val="20"/>
+          <w:szCs w:val="20"/>
+        </w:rPr>
+        <w:t>qui è meglio raggruppare i posti</w:t>
+      </w:r>
+      <w:r>
+        <w:rPr>
+          <w:sz w:val="20"/>
+          <w:szCs w:val="20"/>
+        </w:rPr>
+        <w:t xml:space="preserve"> (1;2;6;16;18).</w:t>
+      </w:r>
+      <w:r>
+        <w:rPr>
+          <w:sz w:val="20"/>
+          <w:szCs w:val="20"/>
+        </w:rPr>
+        <w:br/>
       </w:r>
     </w:p>
     <w:tbl>
@@ -2018,6 +2040,7 @@
         </w:tc>
       </w:tr>
     </w:tbl>
+    <w:p/>
     <w:p>
       <w:r>
         <w:rPr>
@@ -2126,6 +2149,7 @@
               <w:jc w:val="center"/>
             </w:pPr>
             <w:r>
+              <w:lastRenderedPageBreak/>
               <w:t>Email utente (PK)</w:t>
             </w:r>
           </w:p>
@@ -2536,7 +2560,7 @@
         <mc:AlternateContent>
           <mc:Choice Requires="wps">
             <w:drawing>
-              <wp:anchor distT="0" distB="0" distL="114300" distR="114300" simplePos="0" relativeHeight="251687936" behindDoc="0" locked="0" layoutInCell="1" allowOverlap="1" wp14:anchorId="10C65F65" wp14:editId="08FE5DAB">
+              <wp:anchor distT="0" distB="0" distL="114300" distR="114300" simplePos="0" relativeHeight="251687936" behindDoc="0" locked="0" layoutInCell="1" allowOverlap="1" wp14:anchorId="10C65F65" wp14:editId="069EB43F">
                 <wp:simplePos x="0" y="0"/>
                 <wp:positionH relativeFrom="margin">
                   <wp:align>center</wp:align>
@@ -2604,7 +2628,7 @@
           </mc:Choice>
           <mc:Fallback>
             <w:pict>
-              <v:rect w14:anchorId="69D7FC08" id="Rettangolo 18" o:spid="_x0000_s1026" style="position:absolute;margin-left:0;margin-top:31.7pt;width:429.6pt;height:37.5pt;z-index:251687936;visibility:visible;mso-wrap-style:square;mso-width-percent:0;mso-height-percent:0;mso-wrap-distance-left:9pt;mso-wrap-distance-top:0;mso-wrap-distance-right:9pt;mso-wrap-distance-bottom:0;mso-position-horizontal:center;mso-position-horizontal-relative:margin;mso-position-vertical:absolute;mso-position-vertical-relative:text;mso-width-percent:0;mso-height-percent:0;mso-width-relative:margin;mso-height-relative:margin;v-text-anchor:middle" o:gfxdata="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" filled="f" strokecolor="black [3213]" strokeweight="1pt">
+              <v:rect w14:anchorId="51284385" id="Rettangolo 18" o:spid="_x0000_s1026" style="position:absolute;margin-left:0;margin-top:31.7pt;width:429.6pt;height:37.5pt;z-index:251687936;visibility:visible;mso-wrap-style:square;mso-width-percent:0;mso-height-percent:0;mso-wrap-distance-left:9pt;mso-wrap-distance-top:0;mso-wrap-distance-right:9pt;mso-wrap-distance-bottom:0;mso-position-horizontal:center;mso-position-horizontal-relative:margin;mso-position-vertical:absolute;mso-position-vertical-relative:text;mso-width-percent:0;mso-height-percent:0;mso-width-relative:margin;mso-height-relative:margin;v-text-anchor:middle" o:gfxdata="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" filled="f" strokecolor="black [3213]" strokeweight="1pt">
                 <w10:wrap anchorx="margin"/>
               </v:rect>
             </w:pict>
@@ -2638,64 +2662,197 @@
     </w:p>
     <w:p>
       <w:r>
-        <w:br/>
-      </w:r>
-      <w:r>
-        <w:t xml:space="preserve">- </w:t>
-      </w:r>
-      <w:r>
-        <w:t>Recupero anagrafiche per l’a</w:t>
-      </w:r>
-      <w:r>
-        <w:t>ccesso (messaggio RabbitMQ da Registration verso Front-end)</w:t>
-      </w:r>
-    </w:p>
-    <w:p>
-      <w:r>
-        <w:tab/>
-        <w:t>Nome</w:t>
-      </w:r>
-      <w:r>
-        <w:br/>
-      </w:r>
-      <w:r>
-        <w:tab/>
-        <w:t>Cognome</w:t>
-      </w:r>
-      <w:r>
-        <w:br/>
-      </w:r>
-      <w:r>
-        <w:tab/>
-        <w:t>Tipo</w:t>
-      </w:r>
-    </w:p>
-    <w:p/>
-    <w:p/>
-    <w:p>
-      <w:pPr>
-        <w:rPr>
-          <w:b/>
-          <w:bCs/>
-        </w:rPr>
-      </w:pPr>
-      <w:r>
-        <w:rPr>
-          <w:b/>
-          <w:bCs/>
-        </w:rPr>
-        <w:t>b) COMUNICAZIONE FRONT-END W/ BOOKING</w:t>
-      </w:r>
-    </w:p>
-    <w:p>
-      <w:r>
         <w:rPr>
           <w:noProof/>
         </w:rPr>
         <mc:AlternateContent>
           <mc:Choice Requires="wps">
             <w:drawing>
-              <wp:anchor distT="0" distB="0" distL="114300" distR="114300" simplePos="0" relativeHeight="251663360" behindDoc="0" locked="0" layoutInCell="1" allowOverlap="1" wp14:anchorId="50F65E0D" wp14:editId="7912D27B">
+              <wp:anchor distT="0" distB="0" distL="114300" distR="114300" simplePos="0" relativeHeight="251689984" behindDoc="0" locked="0" layoutInCell="1" allowOverlap="1" wp14:anchorId="2D191481" wp14:editId="5B9CD75F">
+                <wp:simplePos x="0" y="0"/>
+                <wp:positionH relativeFrom="margin">
+                  <wp:align>center</wp:align>
+                </wp:positionH>
+                <wp:positionV relativeFrom="paragraph">
+                  <wp:posOffset>424180</wp:posOffset>
+                </wp:positionV>
+                <wp:extent cx="5455920" cy="617220"/>
+                <wp:effectExtent l="0" t="0" r="11430" b="11430"/>
+                <wp:wrapNone/>
+                <wp:docPr id="7" name="Rettangolo 7"/>
+                <wp:cNvGraphicFramePr/>
+                <a:graphic xmlns:a="http://schemas.openxmlformats.org/drawingml/2006/main">
+                  <a:graphicData uri="http://schemas.microsoft.com/office/word/2010/wordprocessingShape">
+                    <wps:wsp>
+                      <wps:cNvSpPr/>
+                      <wps:spPr>
+                        <a:xfrm>
+                          <a:off x="0" y="0"/>
+                          <a:ext cx="5455920" cy="617220"/>
+                        </a:xfrm>
+                        <a:prstGeom prst="rect">
+                          <a:avLst/>
+                        </a:prstGeom>
+                        <a:noFill/>
+                        <a:ln>
+                          <a:solidFill>
+                            <a:schemeClr val="tx1"/>
+                          </a:solidFill>
+                        </a:ln>
+                      </wps:spPr>
+                      <wps:style>
+                        <a:lnRef idx="2">
+                          <a:schemeClr val="accent1">
+                            <a:shade val="50000"/>
+                          </a:schemeClr>
+                        </a:lnRef>
+                        <a:fillRef idx="1">
+                          <a:schemeClr val="accent1"/>
+                        </a:fillRef>
+                        <a:effectRef idx="0">
+                          <a:schemeClr val="accent1"/>
+                        </a:effectRef>
+                        <a:fontRef idx="minor">
+                          <a:schemeClr val="lt1"/>
+                        </a:fontRef>
+                      </wps:style>
+                      <wps:bodyPr rot="0" spcFirstLastPara="0" vertOverflow="overflow" horzOverflow="overflow" vert="horz" wrap="square" lIns="91440" tIns="45720" rIns="91440" bIns="45720" numCol="1" spcCol="0" rtlCol="0" fromWordArt="0" anchor="ctr" anchorCtr="0" forceAA="0" compatLnSpc="1">
+                        <a:prstTxWarp prst="textNoShape">
+                          <a:avLst/>
+                        </a:prstTxWarp>
+                        <a:noAutofit/>
+                      </wps:bodyPr>
+                    </wps:wsp>
+                  </a:graphicData>
+                </a:graphic>
+                <wp14:sizeRelH relativeFrom="margin">
+                  <wp14:pctWidth>0</wp14:pctWidth>
+                </wp14:sizeRelH>
+                <wp14:sizeRelV relativeFrom="margin">
+                  <wp14:pctHeight>0</wp14:pctHeight>
+                </wp14:sizeRelV>
+              </wp:anchor>
+            </w:drawing>
+          </mc:Choice>
+          <mc:Fallback>
+            <w:pict>
+              <v:rect w14:anchorId="5D7AC9EA" id="Rettangolo 7" o:spid="_x0000_s1026" style="position:absolute;margin-left:0;margin-top:33.4pt;width:429.6pt;height:48.6pt;z-index:251689984;visibility:visible;mso-wrap-style:square;mso-width-percent:0;mso-height-percent:0;mso-wrap-distance-left:9pt;mso-wrap-distance-top:0;mso-wrap-distance-right:9pt;mso-wrap-distance-bottom:0;mso-position-horizontal:center;mso-position-horizontal-relative:margin;mso-position-vertical:absolute;mso-position-vertical-relative:text;mso-width-percent:0;mso-height-percent:0;mso-width-relative:margin;mso-height-relative:margin;v-text-anchor:middle" o:gfxdata="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" filled="f" strokecolor="black [3213]" strokeweight="1pt">
+                <w10:wrap anchorx="margin"/>
+              </v:rect>
+            </w:pict>
+          </mc:Fallback>
+        </mc:AlternateContent>
+      </w:r>
+      <w:r>
+        <w:br/>
+      </w:r>
+      <w:r>
+        <w:t xml:space="preserve">- </w:t>
+      </w:r>
+      <w:r>
+        <w:t>Recupero anagrafiche per l’a</w:t>
+      </w:r>
+      <w:r>
+        <w:t>ccesso (messaggio RabbitMQ da Registration verso Front-end)</w:t>
+      </w:r>
+    </w:p>
+    <w:p>
+      <w:r>
+        <w:tab/>
+        <w:t>Nome</w:t>
+      </w:r>
+      <w:r>
+        <w:br/>
+      </w:r>
+      <w:r>
+        <w:tab/>
+        <w:t>Cognome</w:t>
+      </w:r>
+      <w:r>
+        <w:br/>
+      </w:r>
+      <w:r>
+        <w:tab/>
+        <w:t>Tipo</w:t>
+      </w:r>
+    </w:p>
+    <w:p/>
+    <w:p/>
+    <w:p>
+      <w:pPr>
+        <w:rPr>
+          <w:b/>
+          <w:bCs/>
+        </w:rPr>
+      </w:pPr>
+    </w:p>
+    <w:p>
+      <w:pPr>
+        <w:rPr>
+          <w:b/>
+          <w:bCs/>
+        </w:rPr>
+      </w:pPr>
+    </w:p>
+    <w:p>
+      <w:pPr>
+        <w:rPr>
+          <w:b/>
+          <w:bCs/>
+        </w:rPr>
+      </w:pPr>
+    </w:p>
+    <w:p>
+      <w:pPr>
+        <w:rPr>
+          <w:b/>
+          <w:bCs/>
+        </w:rPr>
+      </w:pPr>
+    </w:p>
+    <w:p>
+      <w:pPr>
+        <w:rPr>
+          <w:b/>
+          <w:bCs/>
+        </w:rPr>
+      </w:pPr>
+    </w:p>
+    <w:p>
+      <w:pPr>
+        <w:rPr>
+          <w:b/>
+          <w:bCs/>
+        </w:rPr>
+      </w:pPr>
+    </w:p>
+    <w:p>
+      <w:pPr>
+        <w:rPr>
+          <w:b/>
+          <w:bCs/>
+          <w:lang w:val="en-US"/>
+        </w:rPr>
+      </w:pPr>
+      <w:r>
+        <w:rPr>
+          <w:b/>
+          <w:bCs/>
+          <w:lang w:val="en-US"/>
+        </w:rPr>
+        <w:lastRenderedPageBreak/>
+        <w:t>b) COMUNICAZIONE FRONT-END W/ BOOKING</w:t>
+      </w:r>
+    </w:p>
+    <w:p>
+      <w:r>
+        <w:rPr>
+          <w:noProof/>
+        </w:rPr>
+        <mc:AlternateContent>
+          <mc:Choice Requires="wps">
+            <w:drawing>
+              <wp:anchor distT="0" distB="0" distL="114300" distR="114300" simplePos="0" relativeHeight="251663360" behindDoc="0" locked="0" layoutInCell="1" allowOverlap="1" wp14:anchorId="50F65E0D" wp14:editId="6D347413">
                 <wp:simplePos x="0" y="0"/>
                 <wp:positionH relativeFrom="margin">
                   <wp:posOffset>323850</wp:posOffset>
@@ -2763,7 +2920,7 @@
           </mc:Choice>
           <mc:Fallback>
             <w:pict>
-              <v:rect w14:anchorId="6FAAEA19" id="Rettangolo 3" o:spid="_x0000_s1026" style="position:absolute;margin-left:25.5pt;margin-top:35.45pt;width:429.6pt;height:91.2pt;z-index:251663360;visibility:visible;mso-wrap-style:square;mso-width-percent:0;mso-height-percent:0;mso-wrap-distance-left:9pt;mso-wrap-distance-top:0;mso-wrap-distance-right:9pt;mso-wrap-distance-bottom:0;mso-position-horizontal:absolute;mso-position-horizontal-relative:margin;mso-position-vertical:absolute;mso-position-vertical-relative:text;mso-width-percent:0;mso-height-percent:0;mso-width-relative:margin;mso-height-relative:margin;v-text-anchor:middle" o:gfxdata="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" filled="f" strokecolor="black [3213]" strokeweight="1pt">
+              <v:rect w14:anchorId="7C248FED" id="Rettangolo 3" o:spid="_x0000_s1026" style="position:absolute;margin-left:25.5pt;margin-top:35.45pt;width:429.6pt;height:91.2pt;z-index:251663360;visibility:visible;mso-wrap-style:square;mso-width-percent:0;mso-height-percent:0;mso-wrap-distance-left:9pt;mso-wrap-distance-top:0;mso-wrap-distance-right:9pt;mso-wrap-distance-bottom:0;mso-position-horizontal:absolute;mso-position-horizontal-relative:margin;mso-position-vertical:absolute;mso-position-vertical-relative:text;mso-width-percent:0;mso-height-percent:0;mso-width-relative:margin;mso-height-relative:margin;v-text-anchor:middle" o:gfxdata="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" filled="f" strokecolor="black [3213]" strokeweight="1pt">
                 <w10:wrap anchorx="margin"/>
               </v:rect>
             </w:pict>
@@ -2842,7 +2999,6 @@
     </w:p>
     <w:p>
       <w:r>
-        <w:lastRenderedPageBreak/>
         <w:br/>
         <w:t xml:space="preserve">- </w:t>
       </w:r>
@@ -3639,6 +3795,7 @@
           <w:bCs/>
           <w:lang w:val="en-US"/>
         </w:rPr>
+        <w:lastRenderedPageBreak/>
         <w:t>c) COMUNICAZIONE FRONT-END W/ SUGGESTIONS</w:t>
       </w:r>
     </w:p>
@@ -3804,7 +3961,6 @@
           <w:b/>
           <w:bCs/>
         </w:rPr>
-        <w:lastRenderedPageBreak/>
         <w:t xml:space="preserve">d) </w:t>
       </w:r>
       <w:r>
@@ -4349,6 +4505,7 @@
         <w:rPr>
           <w:noProof/>
         </w:rPr>
+        <w:lastRenderedPageBreak/>
         <mc:AlternateContent>
           <mc:Choice Requires="wps">
             <w:drawing>
@@ -4591,7 +4748,6 @@
           <w:b/>
           <w:bCs/>
         </w:rPr>
-        <w:lastRenderedPageBreak/>
         <w:t xml:space="preserve">e) COMUNICAZIONE </w:t>
       </w:r>
       <w:r>
@@ -4980,7 +5136,6 @@
         <w:br/>
       </w:r>
       <w:r>
-        <w:lastRenderedPageBreak/>
         <w:tab/>
         <w:t>string orarioPartenza = 2;</w:t>
       </w:r>
@@ -5433,6 +5588,9 @@
       </w:r>
       <w:r>
         <w:br/>
+      </w:r>
+      <w:r>
+        <w:lastRenderedPageBreak/>
         <w:t>message PrezzoPostoAggiornato</w:t>
       </w:r>
       <w:r>
@@ -5517,334 +5675,493 @@
         <w:rPr>
           <w:highlight w:val="green"/>
         </w:rPr>
+        <w:t>- Recupero voli disponibili (dopo aver fissato la data, l’aeroporto di partenza e l’aeroporto di arrivo)</w:t>
+      </w:r>
+      <w:r>
+        <w:rPr>
+          <w:highlight w:val="green"/>
+        </w:rPr>
+        <w:br/>
+        <w:t xml:space="preserve">(messaggio gRPC da </w:t>
+      </w:r>
+      <w:r>
+        <w:rPr>
+          <w:highlight w:val="green"/>
+        </w:rPr>
+        <w:t>Booking verso Flights management</w:t>
+      </w:r>
+      <w:r>
+        <w:rPr>
+          <w:highlight w:val="green"/>
+        </w:rPr>
+        <w:t>)</w:t>
+      </w:r>
+      <w:r>
+        <w:rPr>
+          <w:highlight w:val="green"/>
+        </w:rPr>
+        <w:br/>
+        <w:t>message VoloDisponibile {</w:t>
+      </w:r>
+      <w:r>
+        <w:rPr>
+          <w:highlight w:val="green"/>
+        </w:rPr>
+        <w:tab/>
+      </w:r>
+      <w:r>
+        <w:rPr>
+          <w:highlight w:val="green"/>
+        </w:rPr>
+        <w:tab/>
+      </w:r>
+      <w:r>
+        <w:rPr>
+          <w:highlight w:val="green"/>
+        </w:rPr>
+        <w:tab/>
+        <w:t>// Uno per ogni volo disponibile</w:t>
+      </w:r>
+      <w:r>
+        <w:rPr>
+          <w:highlight w:val="green"/>
+        </w:rPr>
+        <w:br/>
+      </w:r>
+      <w:r>
+        <w:rPr>
+          <w:highlight w:val="green"/>
+        </w:rPr>
+        <w:tab/>
+        <w:t>int32 idVolo = 1;</w:t>
+      </w:r>
+      <w:r>
+        <w:rPr>
+          <w:highlight w:val="green"/>
+        </w:rPr>
+        <w:br/>
+      </w:r>
+      <w:r>
+        <w:rPr>
+          <w:highlight w:val="green"/>
+        </w:rPr>
+        <w:tab/>
+        <w:t>string dataPartenza = 2;</w:t>
+      </w:r>
+      <w:r>
+        <w:rPr>
+          <w:highlight w:val="green"/>
+        </w:rPr>
+        <w:br/>
+      </w:r>
+      <w:r>
+        <w:rPr>
+          <w:highlight w:val="green"/>
+        </w:rPr>
+        <w:tab/>
+      </w:r>
+      <w:r>
+        <w:rPr>
+          <w:highlight w:val="green"/>
+        </w:rPr>
+        <w:t>string aeroportoPartenza</w:t>
+      </w:r>
+      <w:r>
+        <w:rPr>
+          <w:highlight w:val="green"/>
+        </w:rPr>
+        <w:t xml:space="preserve"> = 3;</w:t>
+      </w:r>
+      <w:r>
+        <w:rPr>
+          <w:highlight w:val="green"/>
+        </w:rPr>
+        <w:br/>
+      </w:r>
+      <w:r>
+        <w:rPr>
+          <w:highlight w:val="green"/>
+        </w:rPr>
+        <w:tab/>
+      </w:r>
+      <w:r>
+        <w:rPr>
+          <w:highlight w:val="green"/>
+        </w:rPr>
+        <w:t xml:space="preserve">string aeroportoArrivo </w:t>
+      </w:r>
+      <w:r>
+        <w:rPr>
+          <w:highlight w:val="green"/>
+        </w:rPr>
+        <w:t>= 4;</w:t>
+      </w:r>
+      <w:r>
+        <w:rPr>
+          <w:highlight w:val="green"/>
+        </w:rPr>
+        <w:br/>
+      </w:r>
+      <w:r>
+        <w:rPr>
+          <w:highlight w:val="green"/>
+        </w:rPr>
+        <w:tab/>
+        <w:t xml:space="preserve">string orarioPartenza = </w:t>
+      </w:r>
+      <w:r>
+        <w:rPr>
+          <w:highlight w:val="green"/>
+        </w:rPr>
+        <w:t>5</w:t>
+      </w:r>
+      <w:r>
+        <w:rPr>
+          <w:highlight w:val="green"/>
+        </w:rPr>
+        <w:t>;</w:t>
+      </w:r>
+      <w:r>
+        <w:rPr>
+          <w:highlight w:val="green"/>
+        </w:rPr>
+        <w:br/>
+      </w:r>
+      <w:r>
+        <w:rPr>
+          <w:highlight w:val="green"/>
+        </w:rPr>
+        <w:tab/>
+        <w:t xml:space="preserve">string orarioArrivo = </w:t>
+      </w:r>
+      <w:r>
+        <w:rPr>
+          <w:highlight w:val="green"/>
+        </w:rPr>
+        <w:t>6</w:t>
+      </w:r>
+      <w:r>
+        <w:rPr>
+          <w:highlight w:val="green"/>
+        </w:rPr>
+        <w:t>;</w:t>
+      </w:r>
+      <w:r>
+        <w:rPr>
+          <w:highlight w:val="green"/>
+        </w:rPr>
+        <w:br/>
+      </w:r>
+      <w:r>
+        <w:rPr>
+          <w:highlight w:val="green"/>
+        </w:rPr>
+        <w:tab/>
+        <w:t xml:space="preserve">float prezzoBase = </w:t>
+      </w:r>
+      <w:r>
+        <w:rPr>
+          <w:highlight w:val="green"/>
+        </w:rPr>
+        <w:t>7;</w:t>
+      </w:r>
+      <w:r>
+        <w:rPr>
+          <w:highlight w:val="green"/>
+        </w:rPr>
+        <w:br/>
+        <w:t>}</w:t>
+      </w:r>
+    </w:p>
+    <w:p>
+      <w:r>
+        <w:t xml:space="preserve">- Recupero </w:t>
+      </w:r>
+      <w:r>
+        <w:t>prezzo aggiuntivo per la selezione dei posti</w:t>
+      </w:r>
+      <w:r>
+        <w:t xml:space="preserve"> (trattasi di informazioni specifiche per la compagnia aerea)</w:t>
+      </w:r>
+      <w:r>
+        <w:br/>
+      </w:r>
+      <w:r>
+        <w:t xml:space="preserve">(messaggio gRPC da </w:t>
+      </w:r>
+      <w:r>
+        <w:t>Booking verso Flights management</w:t>
+      </w:r>
+      <w:r>
+        <w:t>)</w:t>
+      </w:r>
+      <w:r>
+        <w:br/>
+        <w:t>message PostiLiberi {</w:t>
+      </w:r>
+      <w:r>
+        <w:br/>
+      </w:r>
+      <w:r>
+        <w:tab/>
+        <w:t>float prezzoA1</w:t>
+      </w:r>
+      <w:r>
+        <w:t xml:space="preserve"> = 1;</w:t>
+      </w:r>
+      <w:r>
+        <w:br/>
+      </w:r>
+      <w:r>
+        <w:tab/>
+        <w:t>float prezzoA2</w:t>
+      </w:r>
+      <w:r>
+        <w:t xml:space="preserve"> = 2;</w:t>
+      </w:r>
+      <w:r>
+        <w:br/>
+      </w:r>
+      <w:r>
+        <w:tab/>
+        <w:t>…</w:t>
+      </w:r>
+      <w:r>
+        <w:br/>
+      </w:r>
+      <w:r>
+        <w:tab/>
+        <w:t>float prezzo F26</w:t>
+      </w:r>
+      <w:r>
+        <w:t xml:space="preserve"> = 156;</w:t>
+      </w:r>
+      <w:r>
+        <w:br/>
+        <w:t>}</w:t>
+      </w:r>
+    </w:p>
+    <w:p>
+      <w:r>
+        <w:t>- Recupero servizi aggiuntivi (ND s</w:t>
+      </w:r>
+      <w:r>
+        <w:t>e il servizio è non disponibile, il prezzo aggiuntivo altrimenti)</w:t>
+      </w:r>
+      <w:r>
+        <w:br/>
+        <w:t xml:space="preserve">(messaggio gRPC da </w:t>
+      </w:r>
+      <w:r>
+        <w:t>Booking verso Flights management</w:t>
+      </w:r>
+      <w:r>
+        <w:t>)</w:t>
+      </w:r>
+      <w:r>
+        <w:br/>
+        <w:t>message ServiziDisponibili {</w:t>
+      </w:r>
+      <w:r>
+        <w:br/>
+      </w:r>
+      <w:r>
+        <w:tab/>
+        <w:t>float servizio1</w:t>
+      </w:r>
+      <w:r>
+        <w:t xml:space="preserve"> = 1;</w:t>
+      </w:r>
+      <w:r>
+        <w:br/>
+      </w:r>
+      <w:r>
+        <w:tab/>
+        <w:t>float servizio2</w:t>
+      </w:r>
+      <w:r>
+        <w:t xml:space="preserve"> = 2;</w:t>
+      </w:r>
+      <w:r>
+        <w:br/>
+      </w:r>
+      <w:r>
+        <w:tab/>
+        <w:t>…</w:t>
+      </w:r>
+      <w:r>
+        <w:br/>
+      </w:r>
+      <w:r>
+        <w:tab/>
+        <w:t>float servizioN</w:t>
+      </w:r>
+      <w:r>
+        <w:t xml:space="preserve"> = N;</w:t>
+      </w:r>
+      <w:r>
+        <w:br/>
+        <w:t>}</w:t>
+      </w:r>
+    </w:p>
+    <w:p/>
+    <w:p/>
+    <w:p>
+      <w:pPr>
+        <w:rPr>
+          <w:b/>
+          <w:bCs/>
+        </w:rPr>
+      </w:pPr>
+      <w:r>
+        <w:rPr>
+          <w:b/>
+          <w:bCs/>
+        </w:rPr>
+        <w:t>/--------------------------------------------------------------------------------------------------------------------------------------------/</w:t>
+      </w:r>
+    </w:p>
+    <w:p>
+      <w:pPr>
+        <w:rPr>
+          <w:b/>
+          <w:bCs/>
+        </w:rPr>
+      </w:pPr>
+    </w:p>
+    <w:p>
+      <w:pPr>
+        <w:rPr>
+          <w:b/>
+          <w:bCs/>
+        </w:rPr>
+      </w:pPr>
+    </w:p>
+    <w:p>
+      <w:r>
+        <w:rPr>
+          <w:b/>
+          <w:bCs/>
+        </w:rPr>
         <w:lastRenderedPageBreak/>
-        <w:t>- Recupero voli disponibili (dopo aver fissato la data, l’aeroporto di partenza e l’aeroporto di arrivo)</w:t>
-      </w:r>
-      <w:r>
-        <w:rPr>
-          <w:highlight w:val="green"/>
-        </w:rPr>
-        <w:br/>
-        <w:t xml:space="preserve">(messaggio gRPC da </w:t>
-      </w:r>
-      <w:r>
-        <w:rPr>
-          <w:highlight w:val="green"/>
-        </w:rPr>
-        <w:t>Booking verso Flights management</w:t>
-      </w:r>
-      <w:r>
-        <w:rPr>
-          <w:highlight w:val="green"/>
-        </w:rPr>
-        <w:t>)</w:t>
-      </w:r>
-      <w:r>
-        <w:rPr>
-          <w:highlight w:val="green"/>
-        </w:rPr>
-        <w:br/>
-        <w:t>message VoloDisponibile {</w:t>
-      </w:r>
-      <w:r>
-        <w:rPr>
-          <w:highlight w:val="green"/>
-        </w:rPr>
-        <w:tab/>
-      </w:r>
-      <w:r>
-        <w:rPr>
-          <w:highlight w:val="green"/>
-        </w:rPr>
-        <w:tab/>
-      </w:r>
-      <w:r>
-        <w:rPr>
-          <w:highlight w:val="green"/>
-        </w:rPr>
-        <w:tab/>
-        <w:t>// Uno per ogni volo disponibile</w:t>
-      </w:r>
-      <w:r>
-        <w:rPr>
-          <w:highlight w:val="green"/>
-        </w:rPr>
-        <w:br/>
-      </w:r>
-      <w:r>
-        <w:rPr>
-          <w:highlight w:val="green"/>
-        </w:rPr>
-        <w:tab/>
-        <w:t>int32 idVolo = 1;</w:t>
-      </w:r>
-      <w:r>
-        <w:rPr>
-          <w:highlight w:val="green"/>
-        </w:rPr>
-        <w:br/>
-      </w:r>
-      <w:r>
-        <w:rPr>
-          <w:highlight w:val="green"/>
-        </w:rPr>
-        <w:tab/>
-        <w:t>string dataPartenza = 2;</w:t>
-      </w:r>
-      <w:r>
-        <w:rPr>
-          <w:highlight w:val="green"/>
-        </w:rPr>
-        <w:br/>
-      </w:r>
-      <w:r>
-        <w:rPr>
-          <w:highlight w:val="green"/>
-        </w:rPr>
-        <w:tab/>
-      </w:r>
-      <w:r>
-        <w:rPr>
-          <w:highlight w:val="green"/>
-        </w:rPr>
-        <w:t>string aeroportoPartenza</w:t>
-      </w:r>
-      <w:r>
-        <w:rPr>
-          <w:highlight w:val="green"/>
-        </w:rPr>
-        <w:t xml:space="preserve"> = 3;</w:t>
-      </w:r>
-      <w:r>
-        <w:rPr>
-          <w:highlight w:val="green"/>
-        </w:rPr>
-        <w:br/>
-      </w:r>
-      <w:r>
-        <w:rPr>
-          <w:highlight w:val="green"/>
-        </w:rPr>
-        <w:tab/>
-      </w:r>
-      <w:r>
-        <w:rPr>
-          <w:highlight w:val="green"/>
-        </w:rPr>
-        <w:t xml:space="preserve">string aeroportoArrivo </w:t>
-      </w:r>
-      <w:r>
-        <w:rPr>
-          <w:highlight w:val="green"/>
-        </w:rPr>
-        <w:t>= 4;</w:t>
-      </w:r>
-      <w:r>
-        <w:rPr>
-          <w:highlight w:val="green"/>
-        </w:rPr>
-        <w:br/>
-      </w:r>
-      <w:r>
-        <w:rPr>
-          <w:highlight w:val="green"/>
-        </w:rPr>
-        <w:tab/>
-        <w:t xml:space="preserve">string orarioPartenza = </w:t>
-      </w:r>
-      <w:r>
-        <w:rPr>
-          <w:highlight w:val="green"/>
-        </w:rPr>
-        <w:t>5</w:t>
-      </w:r>
-      <w:r>
-        <w:rPr>
-          <w:highlight w:val="green"/>
-        </w:rPr>
-        <w:t>;</w:t>
-      </w:r>
-      <w:r>
-        <w:rPr>
-          <w:highlight w:val="green"/>
-        </w:rPr>
-        <w:br/>
-      </w:r>
-      <w:r>
-        <w:rPr>
-          <w:highlight w:val="green"/>
-        </w:rPr>
-        <w:tab/>
-        <w:t xml:space="preserve">string orarioArrivo = </w:t>
-      </w:r>
-      <w:r>
-        <w:rPr>
-          <w:highlight w:val="green"/>
-        </w:rPr>
-        <w:t>6</w:t>
-      </w:r>
-      <w:r>
-        <w:rPr>
-          <w:highlight w:val="green"/>
-        </w:rPr>
-        <w:t>;</w:t>
-      </w:r>
-      <w:r>
-        <w:rPr>
-          <w:highlight w:val="green"/>
-        </w:rPr>
-        <w:br/>
-      </w:r>
-      <w:r>
-        <w:rPr>
-          <w:highlight w:val="green"/>
-        </w:rPr>
-        <w:tab/>
-        <w:t xml:space="preserve">float prezzoBase = </w:t>
-      </w:r>
-      <w:r>
-        <w:rPr>
-          <w:highlight w:val="green"/>
-        </w:rPr>
-        <w:t>7;</w:t>
-      </w:r>
-      <w:r>
-        <w:rPr>
-          <w:highlight w:val="green"/>
-        </w:rPr>
-        <w:br/>
-        <w:t>}</w:t>
-      </w:r>
-    </w:p>
-    <w:p>
-      <w:r>
-        <w:t xml:space="preserve">- Recupero </w:t>
-      </w:r>
-      <w:r>
-        <w:t>prezzo aggiuntivo per la selezione dei posti</w:t>
-      </w:r>
-      <w:r>
-        <w:t xml:space="preserve"> (trattasi di informazioni specifiche per la compagnia aerea)</w:t>
-      </w:r>
-      <w:r>
-        <w:br/>
-      </w:r>
-      <w:r>
-        <w:t xml:space="preserve">(messaggio gRPC da </w:t>
-      </w:r>
-      <w:r>
-        <w:t>Booking verso Flights management</w:t>
-      </w:r>
-      <w:r>
-        <w:t>)</w:t>
-      </w:r>
-      <w:r>
-        <w:br/>
-        <w:t>message PostiLiberi {</w:t>
-      </w:r>
-      <w:r>
-        <w:br/>
-      </w:r>
-      <w:r>
-        <w:tab/>
-        <w:t>float prezzoA1</w:t>
-      </w:r>
-      <w:r>
-        <w:t xml:space="preserve"> = 1;</w:t>
-      </w:r>
-      <w:r>
-        <w:br/>
-      </w:r>
-      <w:r>
-        <w:tab/>
-        <w:t>float prezzoA2</w:t>
-      </w:r>
-      <w:r>
-        <w:t xml:space="preserve"> = 2;</w:t>
-      </w:r>
-      <w:r>
-        <w:br/>
-      </w:r>
-      <w:r>
-        <w:tab/>
-        <w:t>…</w:t>
-      </w:r>
-      <w:r>
-        <w:br/>
-      </w:r>
-      <w:r>
-        <w:tab/>
-        <w:t>float prezzo F26</w:t>
-      </w:r>
-      <w:r>
-        <w:t xml:space="preserve"> = 156;</w:t>
-      </w:r>
-      <w:r>
-        <w:br/>
-        <w:t>}</w:t>
-      </w:r>
-    </w:p>
-    <w:p>
-      <w:r>
-        <w:t>- Recupero servizi aggiuntivi (ND s</w:t>
-      </w:r>
-      <w:r>
-        <w:t>e il servizio è non disponibile, il prezzo aggiuntivo altrimenti)</w:t>
-      </w:r>
-      <w:r>
-        <w:br/>
-        <w:t xml:space="preserve">(messaggio gRPC da </w:t>
-      </w:r>
-      <w:r>
-        <w:t>Booking verso Flights management</w:t>
-      </w:r>
-      <w:r>
-        <w:t>)</w:t>
-      </w:r>
-      <w:r>
-        <w:br/>
-        <w:t>message ServiziDisponibili {</w:t>
-      </w:r>
-      <w:r>
-        <w:br/>
-      </w:r>
-      <w:r>
-        <w:tab/>
-        <w:t>float servizio1</w:t>
-      </w:r>
-      <w:r>
-        <w:t xml:space="preserve"> = 1;</w:t>
-      </w:r>
-      <w:r>
-        <w:br/>
-      </w:r>
-      <w:r>
-        <w:tab/>
-        <w:t>float servizio2</w:t>
-      </w:r>
-      <w:r>
-        <w:t xml:space="preserve"> = 2;</w:t>
-      </w:r>
-      <w:r>
-        <w:br/>
-      </w:r>
-      <w:r>
-        <w:tab/>
-        <w:t>…</w:t>
-      </w:r>
-      <w:r>
-        <w:br/>
-      </w:r>
-      <w:r>
-        <w:tab/>
-        <w:t>float servizioN</w:t>
-      </w:r>
-      <w:r>
-        <w:t xml:space="preserve"> = N;</w:t>
-      </w:r>
-      <w:r>
-        <w:br/>
-        <w:t>}</w:t>
+        <w:t>Ma quali sono questi servizi aggiuntivi</w:t>
+      </w:r>
+      <w:r>
+        <w:rPr>
+          <w:b/>
+          <w:bCs/>
+        </w:rPr>
+        <w:t xml:space="preserve"> (a parte la scelta dei posti in cui sedersi)</w:t>
+      </w:r>
+      <w:r>
+        <w:rPr>
+          <w:b/>
+          <w:bCs/>
+        </w:rPr>
+        <w:t>?</w:t>
+      </w:r>
+    </w:p>
+    <w:p>
+      <w:pPr>
+        <w:rPr>
+          <w:b/>
+          <w:bCs/>
+        </w:rPr>
+      </w:pPr>
+      <w:r>
+        <w:t>1</w:t>
+      </w:r>
+      <w:r>
+        <w:t>) Bagaglio in stiva</w:t>
+      </w:r>
+      <w:r>
+        <w:t xml:space="preserve"> aggiuntivo</w:t>
+      </w:r>
+      <w:r>
+        <w:t xml:space="preserve"> </w:t>
+      </w:r>
+      <w:r>
+        <w:t xml:space="preserve">medio </w:t>
+      </w:r>
+      <w:r>
+        <w:t>(peso max: 20 kg): circa</w:t>
+      </w:r>
+      <w:r>
+        <w:t xml:space="preserve"> 60€.</w:t>
+      </w:r>
+      <w:r>
+        <w:br/>
+      </w:r>
+      <w:r>
+        <w:t>2</w:t>
+      </w:r>
+      <w:r>
+        <w:t>) Bagaglio in stiva</w:t>
+      </w:r>
+      <w:r>
+        <w:t xml:space="preserve"> aggiuntivo grande</w:t>
+      </w:r>
+      <w:r>
+        <w:t xml:space="preserve"> (peso max: 30 kg): circa 80€.</w:t>
+      </w:r>
+      <w:r>
+        <w:br/>
+      </w:r>
+      <w:r>
+        <w:t>3</w:t>
+      </w:r>
+      <w:r>
+        <w:t xml:space="preserve">) </w:t>
+      </w:r>
+      <w:r>
+        <w:t>Bagaglio speciale (bicicletta, sci, tavola da surf, mazze da golf, ecc.): circa 50€.</w:t>
+      </w:r>
+      <w:r>
+        <w:br/>
+      </w:r>
+      <w:r>
+        <w:t>4</w:t>
+      </w:r>
+      <w:r>
+        <w:t>) Animal</w:t>
+      </w:r>
+      <w:r>
+        <w:t>e</w:t>
+      </w:r>
+      <w:r>
+        <w:t xml:space="preserve"> domestic</w:t>
+      </w:r>
+      <w:r>
+        <w:t>o</w:t>
+      </w:r>
+      <w:r>
+        <w:t xml:space="preserve"> in cabina: circa 45€.</w:t>
+      </w:r>
+      <w:r>
+        <w:br/>
+        <w:t xml:space="preserve">5) </w:t>
+      </w:r>
+      <w:r>
+        <w:t>Assicurazione bagagli: circa 10€.</w:t>
+      </w:r>
+      <w:r>
+        <w:br/>
+        <w:t>6) Neonat</w:t>
+      </w:r>
+      <w:r>
+        <w:t>o</w:t>
+      </w:r>
+      <w:r>
+        <w:t xml:space="preserve"> (minor</w:t>
+      </w:r>
+      <w:r>
+        <w:t>e</w:t>
+      </w:r>
+      <w:r>
+        <w:t xml:space="preserve"> di 2 anni): </w:t>
+      </w:r>
+      <w:r>
+        <w:t>fino a 150€.</w:t>
       </w:r>
     </w:p>
     <w:sectPr>
@@ -6423,6 +6740,95 @@
     </w:lvl>
   </w:abstractNum>
   <w:abstractNum w:abstractNumId="5" w15:restartNumberingAfterBreak="0">
+    <w:nsid w:val="39036EDB"/>
+    <w:multiLevelType w:val="hybridMultilevel"/>
+    <w:tmpl w:val="B15A413C"/>
+    <w:lvl w:ilvl="0" w:tplc="9A94B73A">
+      <w:start w:val="1"/>
+      <w:numFmt w:val="decimal"/>
+      <w:lvlText w:val="%1)"/>
+      <w:lvlJc w:val="left"/>
+      <w:pPr>
+        <w:ind w:left="720" w:hanging="360"/>
+      </w:pPr>
+      <w:rPr>
+        <w:rFonts w:hint="default"/>
+      </w:rPr>
+    </w:lvl>
+    <w:lvl w:ilvl="1" w:tplc="04100019" w:tentative="1">
+      <w:start w:val="1"/>
+      <w:numFmt w:val="lowerLetter"/>
+      <w:lvlText w:val="%2."/>
+      <w:lvlJc w:val="left"/>
+      <w:pPr>
+        <w:ind w:left="1440" w:hanging="360"/>
+      </w:pPr>
+    </w:lvl>
+    <w:lvl w:ilvl="2" w:tplc="0410001B" w:tentative="1">
+      <w:start w:val="1"/>
+      <w:numFmt w:val="lowerRoman"/>
+      <w:lvlText w:val="%3."/>
+      <w:lvlJc w:val="right"/>
+      <w:pPr>
+        <w:ind w:left="2160" w:hanging="180"/>
+      </w:pPr>
+    </w:lvl>
+    <w:lvl w:ilvl="3" w:tplc="0410000F" w:tentative="1">
+      <w:start w:val="1"/>
+      <w:numFmt w:val="decimal"/>
+      <w:lvlText w:val="%4."/>
+      <w:lvlJc w:val="left"/>
+      <w:pPr>
+        <w:ind w:left="2880" w:hanging="360"/>
+      </w:pPr>
+    </w:lvl>
+    <w:lvl w:ilvl="4" w:tplc="04100019" w:tentative="1">
+      <w:start w:val="1"/>
+      <w:numFmt w:val="lowerLetter"/>
+      <w:lvlText w:val="%5."/>
+      <w:lvlJc w:val="left"/>
+      <w:pPr>
+        <w:ind w:left="3600" w:hanging="360"/>
+      </w:pPr>
+    </w:lvl>
+    <w:lvl w:ilvl="5" w:tplc="0410001B" w:tentative="1">
+      <w:start w:val="1"/>
+      <w:numFmt w:val="lowerRoman"/>
+      <w:lvlText w:val="%6."/>
+      <w:lvlJc w:val="right"/>
+      <w:pPr>
+        <w:ind w:left="4320" w:hanging="180"/>
+      </w:pPr>
+    </w:lvl>
+    <w:lvl w:ilvl="6" w:tplc="0410000F" w:tentative="1">
+      <w:start w:val="1"/>
+      <w:numFmt w:val="decimal"/>
+      <w:lvlText w:val="%7."/>
+      <w:lvlJc w:val="left"/>
+      <w:pPr>
+        <w:ind w:left="5040" w:hanging="360"/>
+      </w:pPr>
+    </w:lvl>
+    <w:lvl w:ilvl="7" w:tplc="04100019" w:tentative="1">
+      <w:start w:val="1"/>
+      <w:numFmt w:val="lowerLetter"/>
+      <w:lvlText w:val="%8."/>
+      <w:lvlJc w:val="left"/>
+      <w:pPr>
+        <w:ind w:left="5760" w:hanging="360"/>
+      </w:pPr>
+    </w:lvl>
+    <w:lvl w:ilvl="8" w:tplc="0410001B" w:tentative="1">
+      <w:start w:val="1"/>
+      <w:numFmt w:val="lowerRoman"/>
+      <w:lvlText w:val="%9."/>
+      <w:lvlJc w:val="right"/>
+      <w:pPr>
+        <w:ind w:left="6480" w:hanging="180"/>
+      </w:pPr>
+    </w:lvl>
+  </w:abstractNum>
+  <w:abstractNum w:abstractNumId="6" w15:restartNumberingAfterBreak="0">
     <w:nsid w:val="3BF60353"/>
     <w:multiLevelType w:val="hybridMultilevel"/>
     <w:tmpl w:val="284EB6EE"/>
@@ -6535,7 +6941,7 @@
       </w:rPr>
     </w:lvl>
   </w:abstractNum>
-  <w:abstractNum w:abstractNumId="6" w15:restartNumberingAfterBreak="0">
+  <w:abstractNum w:abstractNumId="7" w15:restartNumberingAfterBreak="0">
     <w:nsid w:val="44287BE6"/>
     <w:multiLevelType w:val="hybridMultilevel"/>
     <w:tmpl w:val="FBB4B5A8"/>
@@ -6624,7 +7030,7 @@
       </w:pPr>
     </w:lvl>
   </w:abstractNum>
-  <w:abstractNum w:abstractNumId="7" w15:restartNumberingAfterBreak="0">
+  <w:abstractNum w:abstractNumId="8" w15:restartNumberingAfterBreak="0">
     <w:nsid w:val="4BB36639"/>
     <w:multiLevelType w:val="hybridMultilevel"/>
     <w:tmpl w:val="D7406488"/>
@@ -6737,7 +7143,7 @@
       </w:rPr>
     </w:lvl>
   </w:abstractNum>
-  <w:abstractNum w:abstractNumId="8" w15:restartNumberingAfterBreak="0">
+  <w:abstractNum w:abstractNumId="9" w15:restartNumberingAfterBreak="0">
     <w:nsid w:val="4CEB1E88"/>
     <w:multiLevelType w:val="hybridMultilevel"/>
     <w:tmpl w:val="EA0C53C8"/>
@@ -6849,7 +7255,7 @@
       </w:rPr>
     </w:lvl>
   </w:abstractNum>
-  <w:abstractNum w:abstractNumId="9" w15:restartNumberingAfterBreak="0">
+  <w:abstractNum w:abstractNumId="10" w15:restartNumberingAfterBreak="0">
     <w:nsid w:val="51A55E39"/>
     <w:multiLevelType w:val="hybridMultilevel"/>
     <w:tmpl w:val="4630365E"/>
@@ -6961,7 +7367,7 @@
       </w:rPr>
     </w:lvl>
   </w:abstractNum>
-  <w:abstractNum w:abstractNumId="10" w15:restartNumberingAfterBreak="0">
+  <w:abstractNum w:abstractNumId="11" w15:restartNumberingAfterBreak="0">
     <w:nsid w:val="51B5496C"/>
     <w:multiLevelType w:val="hybridMultilevel"/>
     <w:tmpl w:val="AAB0ACC6"/>
@@ -7074,7 +7480,7 @@
       </w:rPr>
     </w:lvl>
   </w:abstractNum>
-  <w:abstractNum w:abstractNumId="11" w15:restartNumberingAfterBreak="0">
+  <w:abstractNum w:abstractNumId="12" w15:restartNumberingAfterBreak="0">
     <w:nsid w:val="5BE11955"/>
     <w:multiLevelType w:val="hybridMultilevel"/>
     <w:tmpl w:val="462A3D34"/>
@@ -7163,7 +7569,7 @@
       </w:pPr>
     </w:lvl>
   </w:abstractNum>
-  <w:abstractNum w:abstractNumId="12" w15:restartNumberingAfterBreak="0">
+  <w:abstractNum w:abstractNumId="13" w15:restartNumberingAfterBreak="0">
     <w:nsid w:val="7E0D7D45"/>
     <w:multiLevelType w:val="hybridMultilevel"/>
     <w:tmpl w:val="BF1AEFBA"/>
@@ -7280,19 +7686,19 @@
     <w:abstractNumId w:val="4"/>
   </w:num>
   <w:num w:numId="2" w16cid:durableId="774982122">
-    <w:abstractNumId w:val="9"/>
+    <w:abstractNumId w:val="10"/>
   </w:num>
   <w:num w:numId="3" w16cid:durableId="780295819">
-    <w:abstractNumId w:val="11"/>
+    <w:abstractNumId w:val="12"/>
   </w:num>
   <w:num w:numId="4" w16cid:durableId="1663968797">
-    <w:abstractNumId w:val="6"/>
+    <w:abstractNumId w:val="7"/>
   </w:num>
   <w:num w:numId="5" w16cid:durableId="1883439341">
-    <w:abstractNumId w:val="12"/>
+    <w:abstractNumId w:val="13"/>
   </w:num>
   <w:num w:numId="6" w16cid:durableId="995885930">
-    <w:abstractNumId w:val="10"/>
+    <w:abstractNumId w:val="11"/>
   </w:num>
   <w:num w:numId="7" w16cid:durableId="1414007933">
     <w:abstractNumId w:val="1"/>
@@ -7301,19 +7707,22 @@
     <w:abstractNumId w:val="2"/>
   </w:num>
   <w:num w:numId="9" w16cid:durableId="1326321075">
-    <w:abstractNumId w:val="7"/>
+    <w:abstractNumId w:val="8"/>
   </w:num>
   <w:num w:numId="10" w16cid:durableId="1636368789">
     <w:abstractNumId w:val="0"/>
   </w:num>
   <w:num w:numId="11" w16cid:durableId="1519809583">
-    <w:abstractNumId w:val="5"/>
+    <w:abstractNumId w:val="6"/>
   </w:num>
   <w:num w:numId="12" w16cid:durableId="1697346262">
     <w:abstractNumId w:val="3"/>
   </w:num>
   <w:num w:numId="13" w16cid:durableId="391386981">
-    <w:abstractNumId w:val="8"/>
+    <w:abstractNumId w:val="9"/>
+  </w:num>
+  <w:num w:numId="14" w16cid:durableId="2054570907">
+    <w:abstractNumId w:val="5"/>
   </w:num>
 </w:numbering>
 </file>

</xml_diff>